<commit_message>
Readme update, thesis proofread
</commit_message>
<xml_diff>
--- a/Thesis/Document/OBrien_BIOL6501_Thesis.docx
+++ b/Thesis/Document/OBrien_BIOL6501_Thesis.docx
@@ -14,6 +14,18 @@
         <w:t xml:space="preserve"> high mutation rates and strong selection</w:t>
       </w:r>
     </w:p>
+    <w:p/>
+    <w:p>
+      <w:r>
+        <w:t>Mutational variance determines maladaptation around a phenotypic optimum</w:t>
+      </w:r>
+    </w:p>
+    <w:p>
+      <w:r>
+        <w:t>Mutation-selection-drift balance models are highly sensitive to mutational variance</w:t>
+      </w:r>
+    </w:p>
+    <w:p/>
     <w:p>
       <w:pPr>
         <w:pStyle w:val="Title"/>
@@ -172,7 +184,6 @@
         <w:rPr>
           <w:lang w:val="en-US"/>
         </w:rPr>
-        <w:lastRenderedPageBreak/>
         <w:t xml:space="preserve"> </w:t>
       </w:r>
       <w:r>
@@ -223,19 +234,11 @@
         </w:rPr>
         <w:t xml:space="preserve"> </w:t>
       </w:r>
-      <w:proofErr w:type="spellStart"/>
-      <w:r>
-        <w:rPr>
-          <w:lang w:val="en-US"/>
-        </w:rPr>
-        <w:t>Honours</w:t>
-      </w:r>
-      <w:proofErr w:type="spellEnd"/>
-      <w:r>
-        <w:rPr>
-          <w:lang w:val="en-US"/>
-        </w:rPr>
-        <w:t xml:space="preserve"> program.”</w:t>
+      <w:r>
+        <w:rPr>
+          <w:lang w:val="en-US"/>
+        </w:rPr>
+        <w:t>Honours program.”</w:t>
       </w:r>
       <w:r>
         <w:rPr>
@@ -2578,7 +2581,13 @@
         <w:t xml:space="preserve"> adaptation, </w:t>
       </w:r>
       <w:r>
-        <w:t xml:space="preserve">whereas other </w:t>
+        <w:t>whereas other</w:t>
+      </w:r>
+      <w:r>
+        <w:t>s</w:t>
+      </w:r>
+      <w:r>
+        <w:t xml:space="preserve"> </w:t>
       </w:r>
       <w:r>
         <w:t xml:space="preserve">enable </w:t>
@@ -2626,7 +2635,13 @@
         <w:t xml:space="preserve">House-of-Cards populations were robust </w:t>
       </w:r>
       <w:r>
-        <w:t>to changes in mutational variance</w:t>
+        <w:t xml:space="preserve">to changes in </w:t>
+      </w:r>
+      <w:r>
+        <w:t xml:space="preserve">this </w:t>
+      </w:r>
+      <w:r>
+        <w:t>variance</w:t>
       </w:r>
       <w:r>
         <w:t xml:space="preserve">. </w:t>
@@ -2698,15 +2713,13 @@
         <w:t xml:space="preserve"> </w:t>
       </w:r>
       <w:r>
-        <w:t xml:space="preserve">These dynamics lend credence to the evolution of mutation rates and the trade-off between adaptability and </w:t>
-      </w:r>
-      <w:proofErr w:type="spellStart"/>
-      <w:r>
-        <w:t>adaptedness</w:t>
-      </w:r>
-      <w:proofErr w:type="spellEnd"/>
-      <w:r>
-        <w:t xml:space="preserve">, forming expectations as to which paradigm is most likely to be favoured in stable or dynamic environments. </w:t>
+        <w:t xml:space="preserve">These dynamics lend credence to the evolution of mutation rates and the trade-off between adaptability and adaptedness, forming expectations as to which </w:t>
+      </w:r>
+      <w:r>
+        <w:t>regime</w:t>
+      </w:r>
+      <w:r>
+        <w:t xml:space="preserve"> is most likely to be favoured in stable or dynamic environments. </w:t>
       </w:r>
       <w:r>
         <w:t>The methodology used here provides a framework for further exploration of quantitative genetics models through a population genetics lens, mediated by computational solutions.</w:t>
@@ -2756,7 +2769,19 @@
         <w:rPr>
           <w:lang w:val="en-US"/>
         </w:rPr>
-        <w:t xml:space="preserve">natural selection in shaping </w:t>
+        <w:t xml:space="preserve">natural selection in </w:t>
+      </w:r>
+      <w:r>
+        <w:rPr>
+          <w:lang w:val="en-US"/>
+        </w:rPr>
+        <w:t>sculpting</w:t>
+      </w:r>
+      <w:r>
+        <w:rPr>
+          <w:lang w:val="en-US"/>
+        </w:rPr>
+        <w:t xml:space="preserve"> </w:t>
       </w:r>
       <w:r>
         <w:rPr>
@@ -3028,6 +3053,11 @@
         <w:rPr>
           <w:lang w:val="en-US"/>
         </w:rPr>
+      </w:r>
+      <w:r>
+        <w:rPr>
+          <w:lang w:val="en-US"/>
+        </w:rPr>
         <w:fldChar w:fldCharType="separate"/>
       </w:r>
       <w:r>
@@ -3350,6 +3380,11 @@
           <w:lang w:val="en-US"/>
         </w:rPr>
         <w:fldChar w:fldCharType="end"/>
+      </w:r>
+      <w:r>
+        <w:rPr>
+          <w:lang w:val="en-US"/>
+        </w:rPr>
       </w:r>
       <w:r>
         <w:rPr>
@@ -3663,6 +3698,11 @@
         <w:rPr>
           <w:lang w:val="en-US"/>
         </w:rPr>
+      </w:r>
+      <w:r>
+        <w:rPr>
+          <w:lang w:val="en-US"/>
+        </w:rPr>
         <w:fldChar w:fldCharType="separate"/>
       </w:r>
       <w:r>
@@ -3781,7 +3821,19 @@
         <w:rPr>
           <w:lang w:val="en-US"/>
         </w:rPr>
-        <w:t>, making it difficult to reconcile views on adaptive walks towards a phenotypic optimum, and maintenance of fitness around it</w:t>
+        <w:t xml:space="preserve">, making it difficult to reconcile views on adaptive walks towards a phenotypic optimum, and </w:t>
+      </w:r>
+      <w:r>
+        <w:rPr>
+          <w:lang w:val="en-US"/>
+        </w:rPr>
+        <w:t xml:space="preserve">the </w:t>
+      </w:r>
+      <w:r>
+        <w:rPr>
+          <w:lang w:val="en-US"/>
+        </w:rPr>
+        <w:t>maintenance of fitness around it</w:t>
       </w:r>
       <w:r>
         <w:rPr>
@@ -4019,6 +4071,11 @@
         <w:rPr>
           <w:lang w:val="en-US"/>
         </w:rPr>
+      </w:r>
+      <w:r>
+        <w:rPr>
+          <w:lang w:val="en-US"/>
+        </w:rPr>
         <w:fldChar w:fldCharType="separate"/>
       </w:r>
       <w:r>
@@ -4224,7 +4281,14 @@
         <w:rPr>
           <w:lang w:val="en-US"/>
         </w:rPr>
-        <w:t xml:space="preserve">discuss how my results shed light into </w:t>
+        <w:t xml:space="preserve">discuss how my results shed </w:t>
+      </w:r>
+      <w:r>
+        <w:rPr>
+          <w:lang w:val="en-US"/>
+        </w:rPr>
+        <w:lastRenderedPageBreak/>
+        <w:t xml:space="preserve">light into </w:t>
       </w:r>
       <w:r>
         <w:rPr>
@@ -4254,28 +4318,7 @@
         <w:rPr>
           <w:lang w:val="en-US"/>
         </w:rPr>
-        <w:t xml:space="preserve">move towards a phenotypic </w:t>
-      </w:r>
-      <w:r>
-        <w:rPr>
-          <w:lang w:val="en-US"/>
-        </w:rPr>
-        <w:lastRenderedPageBreak/>
-        <w:t xml:space="preserve">optimum) and </w:t>
-      </w:r>
-      <w:proofErr w:type="spellStart"/>
-      <w:r>
-        <w:rPr>
-          <w:lang w:val="en-US"/>
-        </w:rPr>
-        <w:t>adaptedness</w:t>
-      </w:r>
-      <w:proofErr w:type="spellEnd"/>
-      <w:r>
-        <w:rPr>
-          <w:lang w:val="en-US"/>
-        </w:rPr>
-        <w:t xml:space="preserve"> (the ability to adhere to a phenotypic optimum</w:t>
+        <w:t>move towards a phenotypic optimum) and adaptedness (the ability to adhere to a phenotypic optimum</w:t>
       </w:r>
       <w:r>
         <w:rPr>
@@ -5208,6 +5251,11 @@
         <w:rPr>
           <w:lang w:val="en-US"/>
         </w:rPr>
+      </w:r>
+      <w:r>
+        <w:rPr>
+          <w:lang w:val="en-US"/>
+        </w:rPr>
         <w:fldChar w:fldCharType="separate"/>
       </w:r>
       <w:r>
@@ -5527,7 +5575,19 @@
         <w:rPr>
           <w:lang w:val="en-US"/>
         </w:rPr>
-        <w:t xml:space="preserve">Much of quantitative genetics theory is built off Fisher’s infinitesimal model </w:t>
+        <w:t xml:space="preserve">Much of quantitative genetics theory is </w:t>
+      </w:r>
+      <w:r>
+        <w:rPr>
+          <w:lang w:val="en-US"/>
+        </w:rPr>
+        <w:t>based on</w:t>
+      </w:r>
+      <w:r>
+        <w:rPr>
+          <w:lang w:val="en-US"/>
+        </w:rPr>
+        <w:t xml:space="preserve"> Fisher’s infinitesimal model </w:t>
       </w:r>
       <w:r>
         <w:rPr>
@@ -5902,6 +5962,7 @@
         <w:rPr>
           <w:lang w:val="en-US"/>
         </w:rPr>
+        <w:lastRenderedPageBreak/>
         <w:fldChar w:fldCharType="begin">
           <w:fldData xml:space="preserve">PEVuZE5vdGU+PENpdGU+PEF1dGhvcj5GaXNoZXI8L0F1dGhvcj48WWVhcj4xOTMwPC9ZZWFyPjxS
 ZWNOdW0+MTU8L1JlY051bT48RGlzcGxheVRleHQ+KDxzdHlsZSBmYWNlPSJzbWFsbGNhcHMiPkZp
@@ -6017,6 +6078,11 @@
         <w:rPr>
           <w:lang w:val="en-US"/>
         </w:rPr>
+      </w:r>
+      <w:r>
+        <w:rPr>
+          <w:lang w:val="en-US"/>
+        </w:rPr>
         <w:fldChar w:fldCharType="separate"/>
       </w:r>
       <w:r>
@@ -6078,14 +6144,7 @@
         <w:rPr>
           <w:lang w:val="en-US"/>
         </w:rPr>
-        <w:t xml:space="preserve"> fitness is usually assumed to lie at the maximum </w:t>
-      </w:r>
-      <w:r>
-        <w:rPr>
-          <w:lang w:val="en-US"/>
-        </w:rPr>
-        <w:lastRenderedPageBreak/>
-        <w:t xml:space="preserve">of a Gaussian or quadratic curve </w:t>
+        <w:t xml:space="preserve"> fitness is usually assumed to lie at the maximum of a Gaussian or quadratic curve </w:t>
       </w:r>
       <w:r>
         <w:rPr>
@@ -6155,7 +6214,19 @@
         <w:rPr>
           <w:lang w:val="en-US"/>
         </w:rPr>
-        <w:t xml:space="preserve">optimum, </w:t>
+        <w:t>optimum</w:t>
+      </w:r>
+      <w:r>
+        <w:rPr>
+          <w:lang w:val="en-US"/>
+        </w:rPr>
+        <w:t xml:space="preserve"> and individuals become more similar</w:t>
+      </w:r>
+      <w:r>
+        <w:rPr>
+          <w:lang w:val="en-US"/>
+        </w:rPr>
+        <w:t xml:space="preserve">, </w:t>
       </w:r>
       <w:r>
         <w:rPr>
@@ -6174,7 +6245,13 @@
         <w:rPr>
           <w:lang w:val="en-US"/>
         </w:rPr>
-        <w:t xml:space="preserve"> is expected to decline </w:t>
+        <w:t xml:space="preserve"> is expected to decline</w:t>
+      </w:r>
+      <w:r>
+        <w:rPr>
+          <w:lang w:val="en-US"/>
+        </w:rPr>
+        <w:t xml:space="preserve"> </w:t>
       </w:r>
       <w:r>
         <w:rPr>
@@ -6319,6 +6396,11 @@
         <w:rPr>
           <w:lang w:val="en-US"/>
         </w:rPr>
+      </w:r>
+      <w:r>
+        <w:rPr>
+          <w:lang w:val="en-US"/>
+        </w:rPr>
         <w:fldChar w:fldCharType="separate"/>
       </w:r>
       <w:r>
@@ -6376,19 +6458,7 @@
         <w:rPr>
           <w:lang w:val="en-US"/>
         </w:rPr>
-        <w:t xml:space="preserve"> as more individuals </w:t>
-      </w:r>
-      <w:r>
-        <w:rPr>
-          <w:lang w:val="en-US"/>
-        </w:rPr>
-        <w:t>display</w:t>
-      </w:r>
-      <w:r>
-        <w:rPr>
-          <w:lang w:val="en-US"/>
-        </w:rPr>
-        <w:t xml:space="preserve"> the optimum phenotype.</w:t>
+        <w:t>.</w:t>
       </w:r>
       <w:r>
         <w:rPr>
@@ -6418,7 +6488,19 @@
         <w:rPr>
           <w:lang w:val="en-US"/>
         </w:rPr>
-        <w:t xml:space="preserve">are simplified versions of reality that have recently failed to explain the levels of genetic variability in natural populations, and as a consequence has led to a </w:t>
+        <w:t>are simplified versions of reality that have recently failed to explain the levels of genetic variability in natural popul</w:t>
+      </w:r>
+      <w:r>
+        <w:rPr>
+          <w:lang w:val="en-US"/>
+        </w:rPr>
+        <w:t>ations, and as a consequence have</w:t>
+      </w:r>
+      <w:r>
+        <w:rPr>
+          <w:lang w:val="en-US"/>
+        </w:rPr>
+        <w:t xml:space="preserve"> led to a </w:t>
       </w:r>
       <w:r>
         <w:rPr>
@@ -6929,6 +7011,11 @@
         <w:rPr>
           <w:lang w:val="en-US"/>
         </w:rPr>
+      </w:r>
+      <w:r>
+        <w:rPr>
+          <w:lang w:val="en-US"/>
+        </w:rPr>
         <w:fldChar w:fldCharType="separate"/>
       </w:r>
       <w:r>
@@ -7100,15 +7187,7 @@
         <w:rPr>
           <w:lang w:val="en-US"/>
         </w:rPr>
-        <w:t>to ac</w:t>
-      </w:r>
-      <w:bookmarkStart w:id="2" w:name="_GoBack"/>
-      <w:bookmarkEnd w:id="2"/>
-      <w:r>
-        <w:rPr>
-          <w:lang w:val="en-US"/>
-        </w:rPr>
-        <w:t>hieve adaptation.</w:t>
+        <w:t>to achieve adaptation.</w:t>
       </w:r>
     </w:p>
     <w:p>
@@ -7379,6 +7458,11 @@
         <w:rPr>
           <w:lang w:val="en-US"/>
         </w:rPr>
+      </w:r>
+      <w:r>
+        <w:rPr>
+          <w:lang w:val="en-US"/>
+        </w:rPr>
         <w:fldChar w:fldCharType="separate"/>
       </w:r>
       <w:r>
@@ -7517,7 +7601,14 @@
         <w:rPr>
           <w:lang w:val="en-US"/>
         </w:rPr>
-        <w:t xml:space="preserve">likely to be </w:t>
+        <w:t xml:space="preserve">likely to </w:t>
+      </w:r>
+      <w:r>
+        <w:rPr>
+          <w:lang w:val="en-US"/>
+        </w:rPr>
+        <w:lastRenderedPageBreak/>
+        <w:t xml:space="preserve">be </w:t>
       </w:r>
       <w:r>
         <w:rPr>
@@ -7726,6 +7817,11 @@
         <w:rPr>
           <w:lang w:val="en-US"/>
         </w:rPr>
+      </w:r>
+      <w:r>
+        <w:rPr>
+          <w:lang w:val="en-US"/>
+        </w:rPr>
         <w:fldChar w:fldCharType="separate"/>
       </w:r>
       <w:r>
@@ -7741,16 +7837,7 @@
           <w:noProof/>
           <w:lang w:val="en-US"/>
         </w:rPr>
-        <w:t xml:space="preserve">Lynch </w:t>
-      </w:r>
-      <w:r>
-        <w:rPr>
-          <w:smallCaps/>
-          <w:noProof/>
-          <w:lang w:val="en-US"/>
-        </w:rPr>
-        <w:lastRenderedPageBreak/>
-        <w:t>and Gabriel</w:t>
+        <w:t>Lynch and Gabriel</w:t>
       </w:r>
       <w:r>
         <w:rPr>
@@ -7962,6 +8049,11 @@
           <w:lang w:val="en-US"/>
         </w:rPr>
         <w:fldChar w:fldCharType="end"/>
+      </w:r>
+      <w:r>
+        <w:rPr>
+          <w:lang w:val="en-US"/>
+        </w:rPr>
       </w:r>
       <w:r>
         <w:rPr>
@@ -8510,7 +8602,14 @@
         <w:rPr>
           <w:lang w:val="en-US"/>
         </w:rPr>
-        <w:t>a direct connection between the parameters of transmission</w:t>
+        <w:t xml:space="preserve">a direct connection between the </w:t>
+      </w:r>
+      <w:r>
+        <w:rPr>
+          <w:highlight w:val="yellow"/>
+          <w:lang w:val="en-US"/>
+        </w:rPr>
+        <w:t>parameters of transmission</w:t>
       </w:r>
       <w:r>
         <w:rPr>
@@ -8801,6 +8900,11 @@
         <w:rPr>
           <w:lang w:val="en-US"/>
         </w:rPr>
+      </w:r>
+      <w:r>
+        <w:rPr>
+          <w:lang w:val="en-US"/>
+        </w:rPr>
         <w:fldChar w:fldCharType="separate"/>
       </w:r>
       <w:r>
@@ -9160,6 +9264,11 @@
         <w:rPr>
           <w:lang w:val="en-US"/>
         </w:rPr>
+      </w:r>
+      <w:r>
+        <w:rPr>
+          <w:lang w:val="en-US"/>
+        </w:rPr>
         <w:fldChar w:fldCharType="separate"/>
       </w:r>
       <w:r>
@@ -9389,14 +9498,42 @@
           <w:rFonts w:eastAsiaTheme="minorEastAsia"/>
           <w:lang w:val="en-US"/>
         </w:rPr>
-        <w:t xml:space="preserve"> mutational variance might reduce population fitness</w:t>
+        <w:t xml:space="preserve"> mutational variance might reduce </w:t>
       </w:r>
       <w:r>
         <w:rPr>
           <w:rFonts w:eastAsiaTheme="minorEastAsia"/>
           <w:lang w:val="en-US"/>
         </w:rPr>
+        <w:t xml:space="preserve">the fitness of </w:t>
+      </w:r>
+      <w:r>
+        <w:rPr>
+          <w:rFonts w:eastAsiaTheme="minorEastAsia"/>
+          <w:lang w:val="en-US"/>
+        </w:rPr>
+        <w:t>population</w:t>
+      </w:r>
+      <w:r>
+        <w:rPr>
+          <w:rFonts w:eastAsiaTheme="minorEastAsia"/>
+          <w:lang w:val="en-US"/>
+        </w:rPr>
+        <w:t>s</w:t>
+      </w:r>
+      <w:r>
+        <w:rPr>
+          <w:rFonts w:eastAsiaTheme="minorEastAsia"/>
+          <w:lang w:val="en-US"/>
+        </w:rPr>
         <w:t xml:space="preserve"> </w:t>
+      </w:r>
+      <w:r>
+        <w:rPr>
+          <w:rFonts w:eastAsiaTheme="minorEastAsia"/>
+          <w:lang w:val="en-US"/>
+        </w:rPr>
+        <w:t xml:space="preserve">hovering </w:t>
       </w:r>
       <w:r>
         <w:rPr>
@@ -9663,6 +9800,7 @@
         <w:rPr>
           <w:lang w:val="en-US"/>
         </w:rPr>
+        <w:lastRenderedPageBreak/>
         <w:fldChar w:fldCharType="begin"/>
       </w:r>
       <w:r>
@@ -9733,14 +9871,7 @@
         <w:rPr>
           <w:lang w:val="en-US"/>
         </w:rPr>
-        <w:t xml:space="preserve">ion strengths with high </w:t>
-      </w:r>
-      <w:r>
-        <w:rPr>
-          <w:lang w:val="en-US"/>
-        </w:rPr>
-        <w:lastRenderedPageBreak/>
-        <w:t>mutation rates, resulting in allelic distributions of small effects</w:t>
+        <w:t>ion strengths with high mutation rates, resulting in allelic distributions of small effects</w:t>
       </w:r>
       <w:r>
         <w:rPr>
@@ -9931,6 +10062,11 @@
         <w:rPr>
           <w:lang w:val="en-US"/>
         </w:rPr>
+      </w:r>
+      <w:r>
+        <w:rPr>
+          <w:lang w:val="en-US"/>
+        </w:rPr>
         <w:fldChar w:fldCharType="separate"/>
       </w:r>
       <w:r>
@@ -10007,21 +10143,7 @@
         <w:rPr>
           <w:lang w:val="en-US"/>
         </w:rPr>
-        <w:t>House-of-Cards (</w:t>
-      </w:r>
-      <w:proofErr w:type="spellStart"/>
-      <w:r>
-        <w:rPr>
-          <w:lang w:val="en-US"/>
-        </w:rPr>
-        <w:t>HoC</w:t>
-      </w:r>
-      <w:proofErr w:type="spellEnd"/>
-      <w:r>
-        <w:rPr>
-          <w:lang w:val="en-US"/>
-        </w:rPr>
-        <w:t xml:space="preserve">) approximations of allelic effects </w:t>
+        <w:t xml:space="preserve">House-of-Cards (HoC) approximations of allelic effects </w:t>
       </w:r>
       <w:r>
         <w:rPr>
@@ -10240,6 +10362,11 @@
         <w:rPr>
           <w:lang w:val="en-US"/>
         </w:rPr>
+      </w:r>
+      <w:r>
+        <w:rPr>
+          <w:lang w:val="en-US"/>
+        </w:rPr>
         <w:fldChar w:fldCharType="separate"/>
       </w:r>
       <w:r>
@@ -10346,12 +10473,6 @@
           <w:lang w:val="en-US"/>
         </w:rPr>
         <w:t xml:space="preserve">n </w:t>
-      </w:r>
-      <w:r>
-        <w:rPr>
-          <w:lang w:val="en-US"/>
-        </w:rPr>
-        <w:t xml:space="preserve">the </w:t>
       </w:r>
       <w:r>
         <w:rPr>
@@ -10588,6 +10709,11 @@
         <w:rPr>
           <w:lang w:val="en-US"/>
         </w:rPr>
+      </w:r>
+      <w:r>
+        <w:rPr>
+          <w:lang w:val="en-US"/>
+        </w:rPr>
         <w:fldChar w:fldCharType="separate"/>
       </w:r>
       <w:r>
@@ -10859,6 +10985,11 @@
         <w:rPr>
           <w:lang w:val="en-US"/>
         </w:rPr>
+      </w:r>
+      <w:r>
+        <w:rPr>
+          <w:lang w:val="en-US"/>
+        </w:rPr>
         <w:fldChar w:fldCharType="separate"/>
       </w:r>
       <w:r>
@@ -10914,7 +11045,13 @@
         <w:rPr>
           <w:lang w:val="en-US"/>
         </w:rPr>
-        <w:t>Overall, un</w:t>
+        <w:t>U</w:t>
+      </w:r>
+      <w:r>
+        <w:rPr>
+          <w:lang w:val="en-US"/>
+        </w:rPr>
+        <w:t>n</w:t>
       </w:r>
       <w:r>
         <w:rPr>
@@ -11328,7 +11465,7 @@
           <w:rFonts w:eastAsiaTheme="minorEastAsia"/>
           <w:lang w:val="en-US"/>
         </w:rPr>
-        <w:t>perturb the equilibrium</w:t>
+        <w:t>perturb equilibrium</w:t>
       </w:r>
       <w:r>
         <w:rPr>
@@ -11357,13 +11494,27 @@
           <w:rFonts w:eastAsiaTheme="minorEastAsia"/>
           <w:lang w:val="en-US"/>
         </w:rPr>
-        <w:t xml:space="preserve"> of populations at </w:t>
+        <w:t xml:space="preserve"> </w:t>
       </w:r>
       <w:r>
         <w:rPr>
           <w:rFonts w:eastAsiaTheme="minorEastAsia"/>
           <w:lang w:val="en-US"/>
         </w:rPr>
+        <w:t>in</w:t>
+      </w:r>
+      <w:r>
+        <w:rPr>
+          <w:rFonts w:eastAsiaTheme="minorEastAsia"/>
+          <w:lang w:val="en-US"/>
+        </w:rPr>
+        <w:t xml:space="preserve"> populations at </w:t>
+      </w:r>
+      <w:r>
+        <w:rPr>
+          <w:rFonts w:eastAsiaTheme="minorEastAsia"/>
+          <w:lang w:val="en-US"/>
+        </w:rPr>
         <w:t xml:space="preserve">mutation-selection-drift </w:t>
       </w:r>
       <w:r>
@@ -11433,64 +11584,49 @@
           <w:rFonts w:eastAsiaTheme="minorEastAsia"/>
           <w:lang w:val="en-US"/>
         </w:rPr>
-        <w:t xml:space="preserve"> optimum under Gaussian and </w:t>
-      </w:r>
-      <w:proofErr w:type="spellStart"/>
+        <w:t xml:space="preserve"> optimum under Gaussian and HoC regimes remains a mystery, but recent advances in </w:t>
+      </w:r>
       <w:r>
         <w:rPr>
           <w:rFonts w:eastAsiaTheme="minorEastAsia"/>
           <w:lang w:val="en-US"/>
         </w:rPr>
-        <w:t>HoC</w:t>
-      </w:r>
-      <w:proofErr w:type="spellEnd"/>
+        <w:t>individual</w:t>
+      </w:r>
       <w:r>
         <w:rPr>
           <w:rFonts w:eastAsiaTheme="minorEastAsia"/>
           <w:lang w:val="en-US"/>
         </w:rPr>
-        <w:t xml:space="preserve"> regimes remains a mystery, but recent advances in </w:t>
+        <w:t xml:space="preserve">-based forward genetics modelling software has enabled </w:t>
       </w:r>
       <w:r>
         <w:rPr>
           <w:rFonts w:eastAsiaTheme="minorEastAsia"/>
           <w:lang w:val="en-US"/>
         </w:rPr>
-        <w:t>individual</w:t>
+        <w:t xml:space="preserve">the integration of </w:t>
       </w:r>
       <w:r>
         <w:rPr>
           <w:rFonts w:eastAsiaTheme="minorEastAsia"/>
           <w:lang w:val="en-US"/>
         </w:rPr>
-        <w:t xml:space="preserve">-based forward genetics modelling software has enabled </w:t>
+        <w:t xml:space="preserve">quantitative models </w:t>
       </w:r>
       <w:r>
         <w:rPr>
           <w:rFonts w:eastAsiaTheme="minorEastAsia"/>
           <w:lang w:val="en-US"/>
         </w:rPr>
-        <w:t xml:space="preserve">the integration of </w:t>
+        <w:t xml:space="preserve">with </w:t>
       </w:r>
       <w:r>
         <w:rPr>
           <w:rFonts w:eastAsiaTheme="minorEastAsia"/>
           <w:lang w:val="en-US"/>
         </w:rPr>
-        <w:t xml:space="preserve">quantitative models </w:t>
-      </w:r>
-      <w:r>
-        <w:rPr>
-          <w:rFonts w:eastAsiaTheme="minorEastAsia"/>
-          <w:lang w:val="en-US"/>
-        </w:rPr>
-        <w:t xml:space="preserve">with </w:t>
-      </w:r>
-      <w:r>
-        <w:rPr>
-          <w:rFonts w:eastAsiaTheme="minorEastAsia"/>
-          <w:lang w:val="en-US"/>
-        </w:rPr>
+        <w:lastRenderedPageBreak/>
         <w:t xml:space="preserve">population genetics </w:t>
       </w:r>
       <w:r>
@@ -11630,7 +11766,6 @@
           <w:rFonts w:eastAsiaTheme="minorEastAsia"/>
           <w:lang w:val="en-US"/>
         </w:rPr>
-        <w:lastRenderedPageBreak/>
         <w:t>Here,</w:t>
       </w:r>
       <w:r>
@@ -11666,23 +11801,7 @@
           <w:rFonts w:eastAsiaTheme="minorEastAsia"/>
           <w:lang w:val="en-US"/>
         </w:rPr>
-        <w:t xml:space="preserve">to simulate Gaussian and </w:t>
-      </w:r>
-      <w:proofErr w:type="spellStart"/>
-      <w:r>
-        <w:rPr>
-          <w:rFonts w:eastAsiaTheme="minorEastAsia"/>
-          <w:lang w:val="en-US"/>
-        </w:rPr>
-        <w:t>HoC</w:t>
-      </w:r>
-      <w:proofErr w:type="spellEnd"/>
-      <w:r>
-        <w:rPr>
-          <w:rFonts w:eastAsiaTheme="minorEastAsia"/>
-          <w:lang w:val="en-US"/>
-        </w:rPr>
-        <w:t xml:space="preserve"> models maintaining their position from a multi-trait </w:t>
+        <w:t xml:space="preserve">to simulate Gaussian and HoC models maintaining their position from a multi-trait </w:t>
       </w:r>
       <w:r>
         <w:rPr>
@@ -11841,11 +11960,11 @@
       <w:pPr>
         <w:pStyle w:val="Heading1"/>
       </w:pPr>
-      <w:bookmarkStart w:id="3" w:name="_Toc55834295"/>
+      <w:bookmarkStart w:id="2" w:name="_Toc55834295"/>
       <w:r>
         <w:t>Methods</w:t>
       </w:r>
-      <w:bookmarkEnd w:id="3"/>
+      <w:bookmarkEnd w:id="2"/>
     </w:p>
     <w:p>
       <w:pPr>
@@ -11867,14 +11986,12 @@
         </w:rPr>
         <w:t xml:space="preserve">the forward-genetics modelling package </w:t>
       </w:r>
-      <w:proofErr w:type="spellStart"/>
       <w:r>
         <w:rPr>
           <w:lang w:val="en-US"/>
         </w:rPr>
         <w:t>SLiM</w:t>
       </w:r>
-      <w:proofErr w:type="spellEnd"/>
       <w:r>
         <w:rPr>
           <w:lang w:val="en-US"/>
@@ -11955,7 +12072,19 @@
         <w:rPr>
           <w:lang w:val="en-US"/>
         </w:rPr>
-        <w:t>. These parameters included genome wide recombination rate</w:t>
+        <w:t>. T</w:t>
+      </w:r>
+      <w:r>
+        <w:rPr>
+          <w:lang w:val="en-US"/>
+        </w:rPr>
+        <w:t>hese parameters included genome-</w:t>
+      </w:r>
+      <w:r>
+        <w:rPr>
+          <w:lang w:val="en-US"/>
+        </w:rPr>
+        <w:t>wide recombination rate</w:t>
       </w:r>
       <w:r>
         <w:rPr>
@@ -12036,7 +12165,37 @@
         <w:rPr>
           <w:lang w:val="en-US"/>
         </w:rPr>
-        <w:t xml:space="preserve">non-QTL, </w:t>
+        <w:t>non-</w:t>
+      </w:r>
+      <w:r>
+        <w:rPr>
+          <w:lang w:val="en-US"/>
+        </w:rPr>
+        <w:t xml:space="preserve">quantitative trait </w:t>
+      </w:r>
+      <w:r>
+        <w:rPr>
+          <w:lang w:val="en-US"/>
+        </w:rPr>
+        <w:t>locus (</w:t>
+      </w:r>
+      <w:r>
+        <w:rPr>
+          <w:lang w:val="en-US"/>
+        </w:rPr>
+        <w:t>QTL</w:t>
+      </w:r>
+      <w:r>
+        <w:rPr>
+          <w:lang w:val="en-US"/>
+        </w:rPr>
+        <w:t>)</w:t>
+      </w:r>
+      <w:r>
+        <w:rPr>
+          <w:lang w:val="en-US"/>
+        </w:rPr>
+        <w:t xml:space="preserve">, </w:t>
       </w:r>
       <w:r>
         <w:rPr>
@@ -12141,7 +12300,14 @@
         <w:rPr>
           <w:lang w:val="en-US"/>
         </w:rPr>
-        <w:t xml:space="preserve"> could be attributed to the differences. Preliminary analyses indicated that the ratio of QTL mutations to deleterious mutations remained constant across increasing levels of this parameter (</w:t>
+        <w:t xml:space="preserve"> could be attributed to the differences. Preliminary analyses indicated that the ratio of QTL mutations to deleterious mutations remained constant across increasing levels of this </w:t>
+      </w:r>
+      <w:r>
+        <w:rPr>
+          <w:lang w:val="en-US"/>
+        </w:rPr>
+        <w:lastRenderedPageBreak/>
+        <w:t>parameter (</w:t>
       </w:r>
       <w:r>
         <w:rPr>
@@ -12195,14 +12361,7 @@
         <w:rPr>
           <w:lang w:val="en-US"/>
         </w:rPr>
-        <w:t xml:space="preserve">he </w:t>
-      </w:r>
-      <w:r>
-        <w:rPr>
-          <w:lang w:val="en-US"/>
-        </w:rPr>
-        <w:lastRenderedPageBreak/>
-        <w:t>highest QTL mu</w:t>
+        <w:t>he highest QTL mu</w:t>
       </w:r>
       <w:r>
         <w:rPr>
@@ -12282,23 +12441,7 @@
           <w:rFonts w:eastAsiaTheme="minorEastAsia"/>
           <w:lang w:val="en-US"/>
         </w:rPr>
-        <w:t>approximated the Kimura-Fleming-</w:t>
-      </w:r>
-      <w:proofErr w:type="spellStart"/>
-      <w:r>
-        <w:rPr>
-          <w:rFonts w:eastAsiaTheme="minorEastAsia"/>
-          <w:lang w:val="en-US"/>
-        </w:rPr>
-        <w:t>Lande</w:t>
-      </w:r>
-      <w:proofErr w:type="spellEnd"/>
-      <w:r>
-        <w:rPr>
-          <w:rFonts w:eastAsiaTheme="minorEastAsia"/>
-          <w:lang w:val="en-US"/>
-        </w:rPr>
-        <w:t xml:space="preserve"> Gaussian </w:t>
+        <w:t xml:space="preserve">approximated the Kimura-Fleming-Lande Gaussian </w:t>
       </w:r>
       <w:r>
         <w:rPr>
@@ -12504,6 +12647,12 @@
           <w:rFonts w:eastAsiaTheme="minorEastAsia"/>
           <w:lang w:val="en-US"/>
         </w:rPr>
+      </w:r>
+      <w:r>
+        <w:rPr>
+          <w:rFonts w:eastAsiaTheme="minorEastAsia"/>
+          <w:lang w:val="en-US"/>
+        </w:rPr>
         <w:fldChar w:fldCharType="separate"/>
       </w:r>
       <w:r>
@@ -12584,23 +12733,7 @@
           <w:rFonts w:eastAsiaTheme="minorEastAsia"/>
           <w:lang w:val="en-US"/>
         </w:rPr>
-        <w:t xml:space="preserve"> </w:t>
-      </w:r>
-      <w:proofErr w:type="spellStart"/>
-      <w:r>
-        <w:rPr>
-          <w:rFonts w:eastAsiaTheme="minorEastAsia"/>
-          <w:lang w:val="en-US"/>
-        </w:rPr>
-        <w:t>Turelli’s</w:t>
-      </w:r>
-      <w:proofErr w:type="spellEnd"/>
-      <w:r>
-        <w:rPr>
-          <w:rFonts w:eastAsiaTheme="minorEastAsia"/>
-          <w:lang w:val="en-US"/>
-        </w:rPr>
-        <w:t xml:space="preserve"> </w:t>
+        <w:t xml:space="preserve"> Turelli’s </w:t>
       </w:r>
       <w:r>
         <w:rPr>
@@ -12740,14 +12873,14 @@
       <w:pPr>
         <w:pStyle w:val="Heading2"/>
       </w:pPr>
-      <w:bookmarkStart w:id="4" w:name="_Toc55834296"/>
+      <w:bookmarkStart w:id="3" w:name="_Toc55834296"/>
       <w:r>
         <w:t xml:space="preserve">Common model </w:t>
       </w:r>
       <w:r>
         <w:t>elements</w:t>
       </w:r>
-      <w:bookmarkEnd w:id="4"/>
+      <w:bookmarkEnd w:id="3"/>
     </w:p>
     <w:p>
       <w:pPr>
@@ -12767,18 +12900,20 @@
         <w:rPr>
           <w:lang w:val="en-US"/>
         </w:rPr>
-        <w:t xml:space="preserve"> models consisted of a </w:t>
-      </w:r>
-      <w:proofErr w:type="spellStart"/>
-      <w:proofErr w:type="gramStart"/>
-      <w:r>
-        <w:rPr>
-          <w:lang w:val="en-US"/>
-        </w:rPr>
-        <w:t>SLiM</w:t>
-      </w:r>
-      <w:proofErr w:type="spellEnd"/>
-      <w:proofErr w:type="gramEnd"/>
+        <w:t xml:space="preserve"> models consisted of a SLiM </w:t>
+      </w:r>
+      <w:r>
+        <w:rPr>
+          <w:lang w:val="en-US"/>
+        </w:rPr>
+        <w:t>model simulating</w:t>
+      </w:r>
+      <w:r>
+        <w:rPr>
+          <w:lang w:val="en-US"/>
+        </w:rPr>
+        <w:t xml:space="preserve"> a Wright-Fisher population of 8000 diploid individuals evolving over 100,000</w:t>
+      </w:r>
       <w:r>
         <w:rPr>
           <w:lang w:val="en-US"/>
@@ -12789,37 +12924,43 @@
         <w:rPr>
           <w:lang w:val="en-US"/>
         </w:rPr>
-        <w:t>model simulating</w:t>
-      </w:r>
-      <w:r>
-        <w:rPr>
-          <w:lang w:val="en-US"/>
-        </w:rPr>
-        <w:t xml:space="preserve"> a Wright-Fisher population of 8000 diploid individuals evolving over 100,000</w:t>
-      </w:r>
-      <w:r>
-        <w:rPr>
-          <w:lang w:val="en-US"/>
-        </w:rPr>
-        <w:t xml:space="preserve"> </w:t>
-      </w:r>
-      <w:r>
-        <w:rPr>
-          <w:lang w:val="en-US"/>
-        </w:rPr>
         <w:t>generations</w:t>
       </w:r>
       <w:r>
         <w:rPr>
           <w:lang w:val="en-US"/>
         </w:rPr>
-        <w:t xml:space="preserve">. Populations first were subject to </w:t>
-      </w:r>
-      <w:r>
-        <w:rPr>
-          <w:lang w:val="en-US"/>
-        </w:rPr>
-        <w:t>50,000 generations of burn-in</w:t>
+        <w:t xml:space="preserve">. Populations were </w:t>
+      </w:r>
+      <w:r>
+        <w:rPr>
+          <w:lang w:val="en-US"/>
+        </w:rPr>
+        <w:t xml:space="preserve">first </w:t>
+      </w:r>
+      <w:r>
+        <w:rPr>
+          <w:lang w:val="en-US"/>
+        </w:rPr>
+        <w:t xml:space="preserve">subject to </w:t>
+      </w:r>
+      <w:r>
+        <w:rPr>
+          <w:lang w:val="en-US"/>
+        </w:rPr>
+        <w:t xml:space="preserve">50,000 generations of </w:t>
+      </w:r>
+      <w:r>
+        <w:rPr>
+          <w:lang w:val="en-US"/>
+        </w:rPr>
+        <w:t xml:space="preserve">neutral </w:t>
+      </w:r>
+      <w:r>
+        <w:rPr>
+          <w:lang w:val="en-US"/>
+        </w:rPr>
+        <w:t>burn-in</w:t>
       </w:r>
       <w:r>
         <w:rPr>
@@ -12843,7 +12984,7 @@
         <w:rPr>
           <w:lang w:val="en-US"/>
         </w:rPr>
-        <w:t>igure S1</w:t>
+        <w:t>igure S2</w:t>
       </w:r>
       <w:r>
         <w:rPr>
@@ -13254,13 +13395,44 @@
         <w:rPr>
           <w:lang w:val="en-US"/>
         </w:rPr>
-        <w:t xml:space="preserve"> assumed to be completely additive in effect. </w:t>
-      </w:r>
-      <w:r>
-        <w:rPr>
-          <w:lang w:val="en-US"/>
-        </w:rPr>
-        <w:t xml:space="preserve">Mutational effects were in phenotypic units, an arbitrary unit denoting relative differences in phenotype. </w:t>
+        <w:t xml:space="preserve"> assumed to be</w:t>
+      </w:r>
+      <w:r>
+        <w:rPr>
+          <w:lang w:val="en-US"/>
+        </w:rPr>
+        <w:t xml:space="preserve"> completely additive in effect, contributing </w:t>
+      </w:r>
+      <w:r>
+        <w:rPr>
+          <w:lang w:val="en-US"/>
+        </w:rPr>
+        <w:t xml:space="preserve">to </w:t>
+      </w:r>
+      <w:r>
+        <w:rPr>
+          <w:lang w:val="en-US"/>
+        </w:rPr>
+        <w:t>traits</w:t>
+      </w:r>
+      <w:r>
+        <w:rPr>
+          <w:lang w:val="en-US"/>
+        </w:rPr>
+        <w:t xml:space="preserve"> </w:t>
+      </w:r>
+      <w:r>
+        <w:rPr>
+          <w:lang w:val="en-US"/>
+        </w:rPr>
+        <w:t xml:space="preserve">in phenotypic units, </w:t>
+      </w:r>
+      <w:r>
+        <w:rPr>
+          <w:lang w:val="en-US"/>
+        </w:rPr>
+        <w:lastRenderedPageBreak/>
+        <w:t xml:space="preserve">an arbitrary unit denoting relative differences in phenotype. </w:t>
       </w:r>
       <w:r>
         <w:rPr>
@@ -13339,14 +13511,7 @@
         <w:rPr>
           <w:lang w:val="en-US"/>
         </w:rPr>
-        <w:t xml:space="preserve"> </w:t>
-      </w:r>
-      <w:r>
-        <w:rPr>
-          <w:lang w:val="en-US"/>
-        </w:rPr>
-        <w:lastRenderedPageBreak/>
-        <w:t>germline mutation rate of 8.045x10</w:t>
+        <w:t xml:space="preserve"> germline mutation rate of 8.045x10</w:t>
       </w:r>
       <w:r>
         <w:rPr>
@@ -13489,6 +13654,11 @@
           <w:lang w:val="en-US"/>
         </w:rPr>
         <w:fldChar w:fldCharType="end"/>
+      </w:r>
+      <w:r>
+        <w:rPr>
+          <w:lang w:val="en-US"/>
+        </w:rPr>
       </w:r>
       <w:r>
         <w:rPr>
@@ -13790,19 +13960,11 @@
           <w:lang w:val="en-US"/>
         </w:rPr>
       </w:pPr>
-      <w:proofErr w:type="gramStart"/>
-      <w:r>
-        <w:rPr>
-          <w:lang w:val="en-US"/>
-        </w:rPr>
-        <w:t>where</w:t>
-      </w:r>
-      <w:proofErr w:type="gramEnd"/>
-      <w:r>
-        <w:rPr>
-          <w:lang w:val="en-US"/>
-        </w:rPr>
-        <w:t xml:space="preserve"> </w:t>
+      <w:r>
+        <w:rPr>
+          <w:lang w:val="en-US"/>
+        </w:rPr>
+        <w:t xml:space="preserve">where </w:t>
       </w:r>
       <w:r>
         <w:rPr>
@@ -13832,7 +13994,19 @@
         <w:rPr>
           <w:lang w:val="en-US"/>
         </w:rPr>
-        <w:t xml:space="preserve"> used, where n = 8, and </w:t>
+        <w:t xml:space="preserve"> used</w:t>
+      </w:r>
+      <w:r>
+        <w:rPr>
+          <w:lang w:val="en-US"/>
+        </w:rPr>
+        <w:t xml:space="preserve"> for sampling</w:t>
+      </w:r>
+      <w:r>
+        <w:rPr>
+          <w:lang w:val="en-US"/>
+        </w:rPr>
+        <w:t xml:space="preserve">, where n = 8, and </w:t>
       </w:r>
     </w:p>
     <w:p>
@@ -13901,19 +14075,11 @@
           <w:lang w:val="en-US"/>
         </w:rPr>
       </w:pPr>
-      <w:proofErr w:type="gramStart"/>
-      <w:r>
-        <w:rPr>
-          <w:lang w:val="en-US"/>
-        </w:rPr>
-        <w:t>where</w:t>
-      </w:r>
-      <w:proofErr w:type="gramEnd"/>
-      <w:r>
-        <w:rPr>
-          <w:lang w:val="en-US"/>
-        </w:rPr>
-        <w:t xml:space="preserve"> </w:t>
+      <w:r>
+        <w:rPr>
+          <w:lang w:val="en-US"/>
+        </w:rPr>
+        <w:t xml:space="preserve">where </w:t>
       </w:r>
       <w:r>
         <w:rPr>
@@ -13931,12 +14097,7 @@
       </w:r>
       <w:r>
         <w:rPr>
-          <w:lang w:val="en-US"/>
-        </w:rPr>
-        <w:t>m</w:t>
-      </w:r>
-      <w:r>
-        <w:rPr>
+          <w:i/>
           <w:lang w:val="en-US"/>
         </w:rPr>
         <w:t>α</w:t>
@@ -14018,19 +14179,11 @@
           <w:lang w:val="en-US"/>
         </w:rPr>
       </w:pPr>
-      <w:proofErr w:type="gramStart"/>
-      <w:r>
-        <w:rPr>
-          <w:lang w:val="en-US"/>
-        </w:rPr>
-        <w:t>where</w:t>
-      </w:r>
-      <w:proofErr w:type="gramEnd"/>
-      <w:r>
-        <w:rPr>
-          <w:lang w:val="en-US"/>
-        </w:rPr>
-        <w:t xml:space="preserve"> </w:t>
+      <w:r>
+        <w:rPr>
+          <w:lang w:val="en-US"/>
+        </w:rPr>
+        <w:t xml:space="preserve">where </w:t>
       </w:r>
       <m:oMath>
         <m:r>
@@ -14145,7 +14298,7 @@
             </w:rPr>
             <m:t xml:space="preserve"> ε,</m:t>
           </m:r>
-          <w:bookmarkStart w:id="5" w:name="_Hlk53940415"/>
+          <w:bookmarkStart w:id="4" w:name="_Hlk53940415"/>
           <m:r>
             <w:rPr>
               <w:rFonts w:ascii="Cambria Math" w:hAnsi="Cambria Math"/>
@@ -14153,7 +14306,7 @@
             </w:rPr>
             <m:t>β</m:t>
           </m:r>
-          <w:bookmarkEnd w:id="5"/>
+          <w:bookmarkEnd w:id="4"/>
           <m:r>
             <w:rPr>
               <w:rFonts w:ascii="Cambria Math" w:hAnsi="Cambria Math"/>
@@ -14370,6 +14523,7 @@
           <w:rFonts w:eastAsiaTheme="minorEastAsia"/>
           <w:lang w:val="en-US"/>
         </w:rPr>
+        <w:lastRenderedPageBreak/>
         <w:t>w</w:t>
       </w:r>
       <w:r>
@@ -14501,7 +14655,6 @@
         <w:rPr>
           <w:lang w:val="en-US"/>
         </w:rPr>
-        <w:lastRenderedPageBreak/>
         <w:t xml:space="preserve">All models were subject to 50,000 generations of </w:t>
       </w:r>
       <w:r>
@@ -14759,9 +14912,16 @@
       </w:r>
       <w:r>
         <w:rPr>
-          <w:lang w:val="en-US"/>
-        </w:rPr>
-        <w:t xml:space="preserve">(not shown) </w:t>
+          <w:highlight w:val="yellow"/>
+          <w:lang w:val="en-US"/>
+        </w:rPr>
+        <w:t>(not shown)</w:t>
+      </w:r>
+      <w:r>
+        <w:rPr>
+          <w:lang w:val="en-US"/>
+        </w:rPr>
+        <w:t xml:space="preserve"> </w:t>
       </w:r>
       <w:r>
         <w:rPr>
@@ -14850,13 +15010,25 @@
         <w:rPr>
           <w:lang w:val="en-US"/>
         </w:rPr>
-        <w:t>/mutation rate</w:t>
-      </w:r>
-      <w:r>
-        <w:rPr>
-          <w:lang w:val="en-US"/>
-        </w:rPr>
-        <w:t xml:space="preserve"> lowered the value of </w:t>
+        <w:t>/</w:t>
+      </w:r>
+      <w:r>
+        <w:rPr>
+          <w:lang w:val="en-US"/>
+        </w:rPr>
+        <w:t xml:space="preserve">QTL </w:t>
+      </w:r>
+      <w:r>
+        <w:rPr>
+          <w:lang w:val="en-US"/>
+        </w:rPr>
+        <w:t>mutation rate</w:t>
+      </w:r>
+      <w:r>
+        <w:rPr>
+          <w:lang w:val="en-US"/>
+        </w:rPr>
+        <w:t xml:space="preserve"> lowered </w:t>
       </w:r>
       <m:oMath>
         <m:r>
@@ -15004,14 +15176,14 @@
       <w:pPr>
         <w:pStyle w:val="Heading2"/>
       </w:pPr>
-      <w:bookmarkStart w:id="6" w:name="_Toc55834297"/>
+      <w:bookmarkStart w:id="5" w:name="_Toc55834297"/>
       <w:r>
         <w:t>Model-</w:t>
       </w:r>
       <w:r>
         <w:t>specific characteristics</w:t>
       </w:r>
-      <w:bookmarkEnd w:id="6"/>
+      <w:bookmarkEnd w:id="5"/>
     </w:p>
     <w:p>
       <w:pPr>
@@ -15049,7 +15221,32 @@
         <w:rPr>
           <w:lang w:val="en-US"/>
         </w:rPr>
-        <w:t xml:space="preserve"> 100,000 generations of neutral drift or stabilizing selection, depending on the treatment. </w:t>
+        <w:t xml:space="preserve"> 100,000 generations </w:t>
+      </w:r>
+      <w:r>
+        <w:rPr>
+          <w:lang w:val="en-US"/>
+        </w:rPr>
+        <w:t>under</w:t>
+      </w:r>
+      <w:r>
+        <w:rPr>
+          <w:lang w:val="en-US"/>
+        </w:rPr>
+        <w:t xml:space="preserve"> neutral drift </w:t>
+      </w:r>
+      <w:r>
+        <w:rPr>
+          <w:highlight w:val="yellow"/>
+          <w:lang w:val="en-US"/>
+        </w:rPr>
+        <w:t>and/</w:t>
+      </w:r>
+      <w:r>
+        <w:rPr>
+          <w:lang w:val="en-US"/>
+        </w:rPr>
+        <w:t xml:space="preserve">or stabilizing selection, depending on the treatment. </w:t>
       </w:r>
       <w:r>
         <w:rPr>
@@ -15085,7 +15282,26 @@
         <w:rPr>
           <w:lang w:val="en-US"/>
         </w:rPr>
-        <w:t xml:space="preserve">optimum a fixed distance from the population mean phenotype post-burn-in. </w:t>
+        <w:t xml:space="preserve">optimum a fixed </w:t>
+      </w:r>
+      <w:r>
+        <w:rPr>
+          <w:lang w:val="en-US"/>
+        </w:rPr>
+        <w:lastRenderedPageBreak/>
+        <w:t xml:space="preserve">distance from the </w:t>
+      </w:r>
+      <w:r>
+        <w:rPr>
+          <w:lang w:val="en-US"/>
+        </w:rPr>
+        <w:t xml:space="preserve">mean </w:t>
+      </w:r>
+      <w:r>
+        <w:rPr>
+          <w:lang w:val="en-US"/>
+        </w:rPr>
+        <w:t xml:space="preserve">population phenotype post-burn-in. </w:t>
       </w:r>
       <w:r>
         <w:rPr>
@@ -15302,13 +15518,11 @@
           <w:lang w:val="en-US"/>
         </w:rPr>
       </w:pPr>
-      <w:proofErr w:type="gramStart"/>
       <w:r>
         <w:rPr>
           <w:rFonts w:eastAsiaTheme="minorEastAsia"/>
           <w:lang w:val="en-US"/>
         </w:rPr>
-        <w:lastRenderedPageBreak/>
         <w:t>w</w:t>
       </w:r>
       <w:r>
@@ -15316,15 +15530,7 @@
           <w:rFonts w:eastAsiaTheme="minorEastAsia"/>
           <w:lang w:val="en-US"/>
         </w:rPr>
-        <w:t>here</w:t>
-      </w:r>
-      <w:proofErr w:type="gramEnd"/>
-      <w:r>
-        <w:rPr>
-          <w:rFonts w:eastAsiaTheme="minorEastAsia"/>
-          <w:lang w:val="en-US"/>
-        </w:rPr>
-        <w:t xml:space="preserve"> </w:t>
+        <w:t xml:space="preserve">here </w:t>
       </w:r>
       <m:oMath>
         <m:acc>
@@ -15579,7 +15785,6 @@
         </w:rPr>
         <w:t xml:space="preserve"> 100, </w:t>
       </w:r>
-      <w:proofErr w:type="gramStart"/>
       <w:r>
         <w:rPr>
           <w:rFonts w:eastAsiaTheme="minorEastAsia"/>
@@ -15587,7 +15792,6 @@
         </w:rPr>
         <w:t xml:space="preserve">and </w:t>
       </w:r>
-      <w:proofErr w:type="gramEnd"/>
       <m:oMath>
         <m:r>
           <w:rPr>
@@ -15964,7 +16168,6 @@
           <w:lang w:val="en-US"/>
         </w:rPr>
       </w:pPr>
-      <w:proofErr w:type="gramStart"/>
       <w:r>
         <w:rPr>
           <w:rFonts w:eastAsiaTheme="minorEastAsia"/>
@@ -15977,15 +16180,7 @@
           <w:rFonts w:eastAsiaTheme="minorEastAsia"/>
           <w:lang w:val="en-US"/>
         </w:rPr>
-        <w:t>here</w:t>
-      </w:r>
-      <w:proofErr w:type="gramEnd"/>
-      <w:r>
-        <w:rPr>
-          <w:rFonts w:eastAsiaTheme="minorEastAsia"/>
-          <w:lang w:val="en-US"/>
-        </w:rPr>
-        <w:t xml:space="preserve"> </w:t>
+        <w:t xml:space="preserve">here </w:t>
       </w:r>
       <w:r>
         <w:rPr>
@@ -16089,7 +16284,6 @@
         </w:rPr>
         <w:t xml:space="preserve"> is the number of traits, and </w:t>
       </w:r>
-      <w:proofErr w:type="spellStart"/>
       <w:r>
         <w:rPr>
           <w:rFonts w:eastAsiaTheme="minorEastAsia"/>
@@ -16107,7 +16301,6 @@
         </w:rPr>
         <w:t>n</w:t>
       </w:r>
-      <w:proofErr w:type="spellEnd"/>
       <w:r>
         <w:rPr>
           <w:rFonts w:eastAsiaTheme="minorEastAsia"/>
@@ -16164,24 +16357,15 @@
           <w:rFonts w:eastAsiaTheme="minorEastAsia"/>
           <w:lang w:val="en-US"/>
         </w:rPr>
-        <w:t xml:space="preserve"> was fixed at 0.9, ensuring minimum fitness </w:t>
-      </w:r>
-      <w:proofErr w:type="gramStart"/>
+        <w:t xml:space="preserve"> was fixed at 0.9, ensuring minimum fitness was</w:t>
+      </w:r>
       <w:r>
         <w:rPr>
           <w:rFonts w:eastAsiaTheme="minorEastAsia"/>
           <w:lang w:val="en-US"/>
         </w:rPr>
-        <w:t>was</w:t>
-      </w:r>
-      <w:r>
-        <w:rPr>
-          <w:rFonts w:eastAsiaTheme="minorEastAsia"/>
-          <w:lang w:val="en-US"/>
-        </w:rPr>
         <w:t xml:space="preserve"> </w:t>
       </w:r>
-      <w:proofErr w:type="gramEnd"/>
       <m:oMath>
         <m:r>
           <m:rPr>
@@ -16201,7 +16385,6 @@
         </w:rPr>
         <w:t>, and maximum fitness was 1. This result</w:t>
       </w:r>
-      <w:proofErr w:type="spellStart"/>
       <w:r>
         <w:rPr>
           <w:rFonts w:eastAsiaTheme="minorEastAsia"/>
@@ -16209,7 +16392,6 @@
         </w:rPr>
         <w:t>ed</w:t>
       </w:r>
-      <w:proofErr w:type="spellEnd"/>
       <w:r>
         <w:rPr>
           <w:rFonts w:eastAsiaTheme="minorEastAsia"/>
@@ -16329,11 +16511,11 @@
       <w:pPr>
         <w:pStyle w:val="Heading2"/>
       </w:pPr>
-      <w:bookmarkStart w:id="7" w:name="_Toc55834298"/>
+      <w:bookmarkStart w:id="6" w:name="_Toc55834298"/>
       <w:r>
         <w:t>Model Parameterization</w:t>
       </w:r>
-      <w:bookmarkEnd w:id="7"/>
+      <w:bookmarkEnd w:id="6"/>
     </w:p>
     <w:p>
       <w:pPr>
@@ -16383,6 +16565,7 @@
         <w:rPr>
           <w:lang w:val="en-US"/>
         </w:rPr>
+        <w:lastRenderedPageBreak/>
         <w:fldChar w:fldCharType="begin">
           <w:fldData xml:space="preserve">PEVuZE5vdGU+PENpdGU+PEF1dGhvcj5IZWx0b248L0F1dGhvcj48WWVhcj4yMDAzPC9ZZWFyPjxS
 ZWNOdW0+NjI8L1JlY051bT48RGlzcGxheVRleHQ+KDxzdHlsZSBmYWNlPSJzbWFsbGNhcHMiPkhl
@@ -16573,7 +16756,13 @@
         <w:rPr>
           <w:lang w:val="en-US"/>
         </w:rPr>
-        <w:t>for the selection model</w:t>
+        <w:t>testing</w:t>
+      </w:r>
+      <w:r>
+        <w:rPr>
+          <w:lang w:val="en-US"/>
+        </w:rPr>
+        <w:t xml:space="preserve"> the selection model</w:t>
       </w:r>
       <w:r>
         <w:rPr>
@@ -16627,16 +16816,8 @@
         <w:rPr>
           <w:lang w:val="en-US"/>
         </w:rPr>
-        <w:t xml:space="preserve">left much of the hyperspace </w:t>
-      </w:r>
-      <w:proofErr w:type="spellStart"/>
-      <w:r>
-        <w:rPr>
-          <w:lang w:val="en-US"/>
-        </w:rPr>
-        <w:t>unsampled</w:t>
-      </w:r>
-      <w:proofErr w:type="spellEnd"/>
+        <w:t>left much of the hyperspace unsampled</w:t>
+      </w:r>
       <w:r>
         <w:rPr>
           <w:lang w:val="en-US"/>
@@ -16647,14 +16828,19 @@
         <w:rPr>
           <w:lang w:val="en-US"/>
         </w:rPr>
-        <w:t xml:space="preserve">Each hypercube sample represents a </w:t>
-      </w:r>
-      <w:r>
-        <w:rPr>
-          <w:lang w:val="en-US"/>
-        </w:rPr>
-        <w:lastRenderedPageBreak/>
-        <w:t xml:space="preserve">combination of parameters, with the total set of samples designed to maximize the distance between samples (sampling more of the total space), and minimize correlations between them </w:t>
+        <w:t>Each hypercube sample represents a combination of parameters, with the total set of samples designed to maximize the distance between samples (sampling more of the total space), and minimize correlations between them</w:t>
+      </w:r>
+      <w:r>
+        <w:rPr>
+          <w:lang w:val="en-US"/>
+        </w:rPr>
+        <w:t xml:space="preserve"> (sampling that space evenly)</w:t>
+      </w:r>
+      <w:r>
+        <w:rPr>
+          <w:lang w:val="en-US"/>
+        </w:rPr>
+        <w:t xml:space="preserve"> </w:t>
       </w:r>
       <w:r>
         <w:rPr>
@@ -16832,41 +17018,13 @@
         <w:rPr>
           <w:lang w:val="en-US"/>
         </w:rPr>
-        <w:t>samples were generated using the R packages ‘</w:t>
-      </w:r>
-      <w:proofErr w:type="spellStart"/>
-      <w:r>
-        <w:rPr>
-          <w:lang w:val="en-US"/>
-        </w:rPr>
-        <w:t>DoE.Wrapper</w:t>
-      </w:r>
-      <w:proofErr w:type="spellEnd"/>
-      <w:r>
-        <w:rPr>
-          <w:lang w:val="en-US"/>
-        </w:rPr>
-        <w:t>’ and ‘LHS</w:t>
-      </w:r>
-      <w:r>
-        <w:rPr>
-          <w:lang w:val="en-US"/>
-        </w:rPr>
-        <w:t xml:space="preserve">’, using the </w:t>
-      </w:r>
-      <w:proofErr w:type="spellStart"/>
-      <w:r>
-        <w:rPr>
-          <w:lang w:val="en-US"/>
-        </w:rPr>
-        <w:t>maximin</w:t>
-      </w:r>
-      <w:proofErr w:type="spellEnd"/>
-      <w:r>
-        <w:rPr>
-          <w:lang w:val="en-US"/>
-        </w:rPr>
-        <w:t xml:space="preserve"> algorithm </w:t>
+        <w:t>samples were generated using the R packages ‘DoE.Wrapper’ and ‘LHS</w:t>
+      </w:r>
+      <w:r>
+        <w:rPr>
+          <w:lang w:val="en-US"/>
+        </w:rPr>
+        <w:t xml:space="preserve">’, using the maximin algorithm </w:t>
       </w:r>
       <w:r>
         <w:rPr>
@@ -16951,235 +17109,217 @@
         <w:rPr>
           <w:lang w:val="en-US"/>
         </w:rPr>
-        <w:t xml:space="preserve"> was repeated 100 times, using 100 seed values fed to </w:t>
-      </w:r>
-      <w:proofErr w:type="spellStart"/>
+        <w:t xml:space="preserve"> was repeated 100 times, using 100 seed values fed to SLiM.</w:t>
+      </w:r>
+      <w:r>
+        <w:rPr>
+          <w:lang w:val="en-US"/>
+        </w:rPr>
+        <w:t xml:space="preserve"> These seeds were </w:t>
+      </w:r>
+      <w:r>
+        <w:rPr>
+          <w:lang w:val="en-US"/>
+        </w:rPr>
+        <w:t xml:space="preserve">randomly sampled from a uniform distribution of the total range of </w:t>
+      </w:r>
+      <w:r>
+        <w:rPr>
+          <w:lang w:val="en-US"/>
+        </w:rPr>
+        <w:t xml:space="preserve">unsigned </w:t>
+      </w:r>
+      <w:r>
+        <w:rPr>
+          <w:lang w:val="en-US"/>
+        </w:rPr>
+        <w:t>32-</w:t>
+      </w:r>
+      <w:r>
+        <w:rPr>
+          <w:lang w:val="en-US"/>
+        </w:rPr>
+        <w:t>bit integers</w:t>
+      </w:r>
+      <w:r>
+        <w:rPr>
+          <w:lang w:val="en-US"/>
+        </w:rPr>
+        <w:t xml:space="preserve"> (1 to 2</w:t>
+      </w:r>
+      <w:r>
+        <w:rPr>
+          <w:vertAlign w:val="superscript"/>
+          <w:lang w:val="en-US"/>
+        </w:rPr>
+        <w:t xml:space="preserve">32 </w:t>
+      </w:r>
+      <w:r>
+        <w:rPr>
+          <w:lang w:val="en-US"/>
+        </w:rPr>
+        <w:t>– 1)</w:t>
+      </w:r>
+      <w:r>
+        <w:rPr>
+          <w:lang w:val="en-US"/>
+        </w:rPr>
+        <w:t xml:space="preserve"> </w:t>
+      </w:r>
+      <w:r>
+        <w:rPr>
+          <w:lang w:val="en-US"/>
+        </w:rPr>
+        <w:fldChar w:fldCharType="begin"/>
+      </w:r>
+      <w:r>
+        <w:rPr>
+          <w:lang w:val="en-US"/>
+        </w:rPr>
+        <w:instrText xml:space="preserve"> ADDIN EN.CITE &lt;EndNote&gt;&lt;Cite&gt;&lt;Author&gt;R Developmental Core Team&lt;/Author&gt;&lt;Year&gt;2019&lt;/Year&gt;&lt;RecNum&gt;70&lt;/RecNum&gt;&lt;DisplayText&gt;(&lt;style face="smallcaps"&gt;R Developmental Core Team&lt;/style&gt; 2019)&lt;/DisplayText&gt;&lt;record&gt;&lt;rec-number&gt;70&lt;/rec-number&gt;&lt;foreign-keys&gt;&lt;key app="EN" db-id="5ppvfvtxcxr5xnew0zqvex91vs0vv2wxd90d" timestamp="1585021339"&gt;70&lt;/key&gt;&lt;/foreign-keys&gt;&lt;ref-type name="Computer Program"&gt;9&lt;/ref-type&gt;&lt;contributors&gt;&lt;authors&gt;&lt;author&gt;R Developmental Core Team,&lt;/author&gt;&lt;/authors&gt;&lt;/contributors&gt;&lt;titles&gt;&lt;title&gt;R: A language and environment for statistical computing&lt;/title&gt;&lt;/titles&gt;&lt;dates&gt;&lt;year&gt;2019&lt;/year&gt;&lt;/dates&gt;&lt;pub-location&gt;Vienna, Austria&lt;/pub-location&gt;&lt;publisher&gt;R Foundation for Statistical Computing&lt;/publisher&gt;&lt;urls&gt;&lt;related-urls&gt;&lt;url&gt;https://www.r-project.org/&lt;/url&gt;&lt;/related-urls&gt;&lt;/urls&gt;&lt;/record&gt;&lt;/Cite&gt;&lt;/EndNote&gt;</w:instrText>
+      </w:r>
+      <w:r>
+        <w:rPr>
+          <w:lang w:val="en-US"/>
+        </w:rPr>
+        <w:fldChar w:fldCharType="separate"/>
+      </w:r>
+      <w:r>
+        <w:rPr>
+          <w:noProof/>
+          <w:lang w:val="en-US"/>
+        </w:rPr>
+        <w:t>(</w:t>
+      </w:r>
+      <w:r>
+        <w:rPr>
+          <w:smallCaps/>
+          <w:noProof/>
+          <w:lang w:val="en-US"/>
+        </w:rPr>
+        <w:t>R Developmental Core Team</w:t>
+      </w:r>
+      <w:r>
+        <w:rPr>
+          <w:noProof/>
+          <w:lang w:val="en-US"/>
+        </w:rPr>
+        <w:t xml:space="preserve"> 2019)</w:t>
+      </w:r>
+      <w:r>
+        <w:rPr>
+          <w:lang w:val="en-US"/>
+        </w:rPr>
+        <w:fldChar w:fldCharType="end"/>
+      </w:r>
+      <w:r>
+        <w:rPr>
+          <w:lang w:val="en-US"/>
+        </w:rPr>
+        <w:t>.</w:t>
+      </w:r>
+      <w:r>
+        <w:rPr>
+          <w:lang w:val="en-US"/>
+        </w:rPr>
+        <w:t xml:space="preserve"> </w:t>
+      </w:r>
+      <w:r>
+        <w:rPr>
+          <w:lang w:val="en-US"/>
+        </w:rPr>
+        <w:t xml:space="preserve">The array of parameter </w:t>
+      </w:r>
+      <w:r>
+        <w:rPr>
+          <w:lang w:val="en-US"/>
+        </w:rPr>
+        <w:t>combinations</w:t>
+      </w:r>
+      <w:r>
+        <w:rPr>
+          <w:lang w:val="en-US"/>
+        </w:rPr>
+        <w:t xml:space="preserve"> and replicates </w:t>
+      </w:r>
+      <w:r>
+        <w:rPr>
+          <w:lang w:val="en-US"/>
+        </w:rPr>
+        <w:t xml:space="preserve">was </w:t>
+      </w:r>
+      <w:r>
+        <w:rPr>
+          <w:lang w:val="en-US"/>
+        </w:rPr>
+        <w:t>processed</w:t>
+      </w:r>
+      <w:r>
+        <w:rPr>
+          <w:lang w:val="en-US"/>
+        </w:rPr>
+        <w:t xml:space="preserve"> across 1152</w:t>
+      </w:r>
+      <w:r>
+        <w:rPr>
+          <w:lang w:val="en-US"/>
+        </w:rPr>
+        <w:t xml:space="preserve"> cores on the University of Queensland’s Tinaroo </w:t>
+      </w:r>
+      <w:r>
+        <w:rPr>
+          <w:lang w:val="en-US"/>
+        </w:rPr>
+        <w:t>high-</w:t>
+      </w:r>
+      <w:r>
+        <w:rPr>
+          <w:lang w:val="en-US"/>
+        </w:rPr>
+        <w:t>performance computing (HPC)</w:t>
+      </w:r>
+      <w:r>
+        <w:rPr>
+          <w:lang w:val="en-US"/>
+        </w:rPr>
+        <w:t xml:space="preserve"> system, using embedded Nimrod scripts to feed </w:t>
+      </w:r>
+      <w:r>
+        <w:rPr>
+          <w:lang w:val="en-US"/>
+        </w:rPr>
+        <w:t xml:space="preserve">parameter/seed </w:t>
+      </w:r>
+      <w:r>
+        <w:rPr>
+          <w:lang w:val="en-US"/>
+        </w:rPr>
+        <w:t>combinations</w:t>
+      </w:r>
+      <w:r>
+        <w:rPr>
+          <w:lang w:val="en-US"/>
+        </w:rPr>
+        <w:t xml:space="preserve"> to </w:t>
+      </w:r>
+      <w:r>
+        <w:rPr>
+          <w:lang w:val="en-US"/>
+        </w:rPr>
+        <w:t>individual</w:t>
+      </w:r>
+      <w:r>
+        <w:rPr>
+          <w:lang w:val="en-US"/>
+        </w:rPr>
+        <w:t xml:space="preserve"> </w:t>
+      </w:r>
       <w:r>
         <w:rPr>
           <w:lang w:val="en-US"/>
         </w:rPr>
         <w:t>SLiM</w:t>
       </w:r>
-      <w:proofErr w:type="spellEnd"/>
-      <w:r>
-        <w:rPr>
-          <w:lang w:val="en-US"/>
-        </w:rPr>
-        <w:t>.</w:t>
-      </w:r>
-      <w:r>
-        <w:rPr>
-          <w:lang w:val="en-US"/>
-        </w:rPr>
-        <w:t xml:space="preserve"> These seeds were </w:t>
-      </w:r>
-      <w:r>
-        <w:rPr>
-          <w:lang w:val="en-US"/>
-        </w:rPr>
-        <w:t xml:space="preserve">randomly sampled from a uniform distribution of the total range of </w:t>
-      </w:r>
-      <w:r>
-        <w:rPr>
-          <w:lang w:val="en-US"/>
-        </w:rPr>
-        <w:t xml:space="preserve">unsigned </w:t>
-      </w:r>
-      <w:r>
-        <w:rPr>
-          <w:lang w:val="en-US"/>
-        </w:rPr>
-        <w:t>32-</w:t>
-      </w:r>
-      <w:r>
-        <w:rPr>
-          <w:lang w:val="en-US"/>
-        </w:rPr>
-        <w:t>bit integers</w:t>
-      </w:r>
-      <w:r>
-        <w:rPr>
-          <w:lang w:val="en-US"/>
-        </w:rPr>
-        <w:t xml:space="preserve"> (1 to 2</w:t>
-      </w:r>
-      <w:r>
-        <w:rPr>
-          <w:vertAlign w:val="superscript"/>
-          <w:lang w:val="en-US"/>
-        </w:rPr>
-        <w:t xml:space="preserve">32 </w:t>
-      </w:r>
-      <w:r>
-        <w:rPr>
-          <w:lang w:val="en-US"/>
-        </w:rPr>
-        <w:t>– 1)</w:t>
-      </w:r>
-      <w:r>
-        <w:rPr>
-          <w:lang w:val="en-US"/>
-        </w:rPr>
-        <w:t xml:space="preserve"> </w:t>
-      </w:r>
-      <w:r>
-        <w:rPr>
-          <w:lang w:val="en-US"/>
-        </w:rPr>
-        <w:fldChar w:fldCharType="begin"/>
-      </w:r>
-      <w:r>
-        <w:rPr>
-          <w:lang w:val="en-US"/>
-        </w:rPr>
-        <w:instrText xml:space="preserve"> ADDIN EN.CITE &lt;EndNote&gt;&lt;Cite&gt;&lt;Author&gt;R Developmental Core Team&lt;/Author&gt;&lt;Year&gt;2019&lt;/Year&gt;&lt;RecNum&gt;70&lt;/RecNum&gt;&lt;DisplayText&gt;(&lt;style face="smallcaps"&gt;R Developmental Core Team&lt;/style&gt; 2019)&lt;/DisplayText&gt;&lt;record&gt;&lt;rec-number&gt;70&lt;/rec-number&gt;&lt;foreign-keys&gt;&lt;key app="EN" db-id="5ppvfvtxcxr5xnew0zqvex91vs0vv2wxd90d" timestamp="1585021339"&gt;70&lt;/key&gt;&lt;/foreign-keys&gt;&lt;ref-type name="Computer Program"&gt;9&lt;/ref-type&gt;&lt;contributors&gt;&lt;authors&gt;&lt;author&gt;R Developmental Core Team,&lt;/author&gt;&lt;/authors&gt;&lt;/contributors&gt;&lt;titles&gt;&lt;title&gt;R: A language and environment for statistical computing&lt;/title&gt;&lt;/titles&gt;&lt;dates&gt;&lt;year&gt;2019&lt;/year&gt;&lt;/dates&gt;&lt;pub-location&gt;Vienna, Austria&lt;/pub-location&gt;&lt;publisher&gt;R Foundation for Statistical Computing&lt;/publisher&gt;&lt;urls&gt;&lt;related-urls&gt;&lt;url&gt;https://www.r-project.org/&lt;/url&gt;&lt;/related-urls&gt;&lt;/urls&gt;&lt;/record&gt;&lt;/Cite&gt;&lt;/EndNote&gt;</w:instrText>
-      </w:r>
-      <w:r>
-        <w:rPr>
-          <w:lang w:val="en-US"/>
-        </w:rPr>
-        <w:fldChar w:fldCharType="separate"/>
-      </w:r>
-      <w:r>
-        <w:rPr>
-          <w:noProof/>
-          <w:lang w:val="en-US"/>
-        </w:rPr>
-        <w:t>(</w:t>
-      </w:r>
-      <w:r>
-        <w:rPr>
-          <w:smallCaps/>
-          <w:noProof/>
-          <w:lang w:val="en-US"/>
-        </w:rPr>
-        <w:t>R Developmental Core Team</w:t>
-      </w:r>
-      <w:r>
-        <w:rPr>
-          <w:noProof/>
-          <w:lang w:val="en-US"/>
-        </w:rPr>
-        <w:t xml:space="preserve"> 2019)</w:t>
-      </w:r>
-      <w:r>
-        <w:rPr>
-          <w:lang w:val="en-US"/>
-        </w:rPr>
-        <w:fldChar w:fldCharType="end"/>
-      </w:r>
-      <w:r>
-        <w:rPr>
-          <w:lang w:val="en-US"/>
-        </w:rPr>
-        <w:t>.</w:t>
-      </w:r>
-      <w:r>
-        <w:rPr>
-          <w:lang w:val="en-US"/>
-        </w:rPr>
-        <w:t xml:space="preserve"> </w:t>
-      </w:r>
-      <w:r>
-        <w:rPr>
-          <w:lang w:val="en-US"/>
-        </w:rPr>
-        <w:t xml:space="preserve">The array of parameter </w:t>
-      </w:r>
-      <w:r>
-        <w:rPr>
-          <w:lang w:val="en-US"/>
-        </w:rPr>
-        <w:t>combinations</w:t>
-      </w:r>
-      <w:r>
-        <w:rPr>
-          <w:lang w:val="en-US"/>
-        </w:rPr>
-        <w:t xml:space="preserve"> and replicates </w:t>
-      </w:r>
-      <w:r>
-        <w:rPr>
-          <w:lang w:val="en-US"/>
-        </w:rPr>
-        <w:t xml:space="preserve">was </w:t>
-      </w:r>
-      <w:r>
-        <w:rPr>
-          <w:lang w:val="en-US"/>
-        </w:rPr>
-        <w:t>processed</w:t>
-      </w:r>
-      <w:r>
-        <w:rPr>
-          <w:lang w:val="en-US"/>
-        </w:rPr>
-        <w:t xml:space="preserve"> across 1152</w:t>
-      </w:r>
-      <w:r>
-        <w:rPr>
-          <w:lang w:val="en-US"/>
-        </w:rPr>
-        <w:t xml:space="preserve"> cores on the University of Queensland’s Tinaroo </w:t>
-      </w:r>
-      <w:r>
-        <w:rPr>
-          <w:lang w:val="en-US"/>
-        </w:rPr>
-        <w:t>high-</w:t>
-      </w:r>
-      <w:r>
-        <w:rPr>
-          <w:lang w:val="en-US"/>
-        </w:rPr>
-        <w:t>performance computing (HPC)</w:t>
-      </w:r>
-      <w:r>
-        <w:rPr>
-          <w:lang w:val="en-US"/>
-        </w:rPr>
-        <w:t xml:space="preserve"> system, using embedded Nimrod scripts to feed </w:t>
-      </w:r>
-      <w:r>
-        <w:rPr>
-          <w:lang w:val="en-US"/>
-        </w:rPr>
-        <w:t xml:space="preserve">parameter/seed </w:t>
-      </w:r>
-      <w:r>
-        <w:rPr>
-          <w:lang w:val="en-US"/>
-        </w:rPr>
-        <w:t>combinations</w:t>
-      </w:r>
-      <w:r>
-        <w:rPr>
-          <w:lang w:val="en-US"/>
-        </w:rPr>
-        <w:t xml:space="preserve"> to </w:t>
-      </w:r>
-      <w:r>
-        <w:rPr>
-          <w:lang w:val="en-US"/>
-        </w:rPr>
-        <w:t>individual</w:t>
-      </w:r>
-      <w:r>
-        <w:rPr>
-          <w:lang w:val="en-US"/>
-        </w:rPr>
-        <w:t xml:space="preserve"> </w:t>
-      </w:r>
-      <w:proofErr w:type="spellStart"/>
-      <w:proofErr w:type="gramStart"/>
-      <w:r>
-        <w:rPr>
-          <w:lang w:val="en-US"/>
-        </w:rPr>
-        <w:t>SLiM</w:t>
-      </w:r>
-      <w:proofErr w:type="spellEnd"/>
-      <w:proofErr w:type="gramEnd"/>
       <w:r>
         <w:rPr>
           <w:lang w:val="en-US"/>
@@ -17245,11 +17385,11 @@
       <w:pPr>
         <w:pStyle w:val="Heading2"/>
       </w:pPr>
-      <w:bookmarkStart w:id="8" w:name="_Toc55834299"/>
+      <w:bookmarkStart w:id="7" w:name="_Toc55834299"/>
       <w:r>
         <w:t>Analysis</w:t>
       </w:r>
-      <w:bookmarkEnd w:id="8"/>
+      <w:bookmarkEnd w:id="7"/>
     </w:p>
     <w:p>
       <w:pPr>
@@ -17312,23 +17452,7 @@
           <w:rFonts w:eastAsiaTheme="minorEastAsia"/>
           <w:lang w:val="en-US"/>
         </w:rPr>
-        <w:t xml:space="preserve">computed the population </w:t>
-      </w:r>
-      <w:proofErr w:type="gramStart"/>
-      <w:r>
-        <w:rPr>
-          <w:rFonts w:eastAsiaTheme="minorEastAsia"/>
-          <w:lang w:val="en-US"/>
-        </w:rPr>
-        <w:t>mean</w:t>
-      </w:r>
-      <w:proofErr w:type="gramEnd"/>
-      <w:r>
-        <w:rPr>
-          <w:rFonts w:eastAsiaTheme="minorEastAsia"/>
-          <w:lang w:val="en-US"/>
-        </w:rPr>
-        <w:t xml:space="preserve"> Euclidean distance from the </w:t>
+        <w:t xml:space="preserve">computed the population mean Euclidean distance from the </w:t>
       </w:r>
       <w:r>
         <w:rPr>
@@ -17361,6 +17485,7 @@
               <w:rFonts w:ascii="Cambria Math" w:eastAsiaTheme="minorEastAsia" w:hAnsi="Cambria Math"/>
               <w:lang w:val="en-US"/>
             </w:rPr>
+            <w:lastRenderedPageBreak/>
             <m:t>d</m:t>
           </m:r>
           <m:d>
@@ -17576,7 +17701,6 @@
           <w:rFonts w:eastAsiaTheme="minorEastAsia"/>
           <w:lang w:val="en-US"/>
         </w:rPr>
-        <w:lastRenderedPageBreak/>
         <w:t xml:space="preserve">Where </w:t>
       </w:r>
       <w:r>
@@ -17640,7 +17764,6 @@
         </w:rPr>
         <w:t xml:space="preserve">optimum value, respectively, for trait </w:t>
       </w:r>
-      <w:proofErr w:type="spellStart"/>
       <w:r>
         <w:rPr>
           <w:rFonts w:eastAsiaTheme="minorEastAsia"/>
@@ -17650,7 +17773,6 @@
         </w:rPr>
         <w:t>i</w:t>
       </w:r>
-      <w:proofErr w:type="spellEnd"/>
       <w:r>
         <w:rPr>
           <w:rFonts w:eastAsiaTheme="minorEastAsia"/>
@@ -17828,19 +17950,11 @@
         </w:rPr>
         <w:t xml:space="preserve">To evaluate the effects of genetic architecture on adaptation under the CoA models, I used </w:t>
       </w:r>
-      <w:proofErr w:type="spellStart"/>
-      <w:r>
-        <w:rPr>
-          <w:lang w:val="en-US"/>
-        </w:rPr>
-        <w:t>Eicker</w:t>
-      </w:r>
-      <w:proofErr w:type="spellEnd"/>
-      <w:r>
-        <w:rPr>
-          <w:lang w:val="en-US"/>
-        </w:rPr>
-        <w:t>-Huber-White (</w:t>
+      <w:r>
+        <w:rPr>
+          <w:lang w:val="en-US"/>
+        </w:rPr>
+        <w:t>Eicker-Huber-White (</w:t>
       </w:r>
       <w:r>
         <w:rPr>
@@ -17858,14 +17972,14 @@
         <w:rPr>
           <w:lang w:val="en-US"/>
         </w:rPr>
-        <w:t xml:space="preserve">error multiple regression models to determine the effects of CoA model type, additive effect size, recombination rate, pleiotropy rate, and mutational correlations between traits on distance from the phenotypic optimum, additive variance, and trait covariances. I compared estimated </w:t>
+        <w:t xml:space="preserve">error multiple regression models to </w:t>
       </w:r>
       <w:r>
         <w:rPr>
           <w:lang w:val="en-US"/>
         </w:rPr>
         <w:lastRenderedPageBreak/>
-        <w:t>marginal means with Tukey correction to assess differences between Continuum of Alleles models, and parameter levels.</w:t>
+        <w:t>determine the effects of CoA model type, additive effect size, recombination rate, pleiotropy rate, and mutational correlations between traits on distance from the phenotypic optimum, additive variance, and trait covariances. I compared estimated marginal means with Tukey correction to assess differences between Continuum of Alleles models, and parameter levels.</w:t>
       </w:r>
       <w:r>
         <w:rPr>
@@ -17894,23 +18008,7 @@
           <w:rFonts w:eastAsiaTheme="minorEastAsia"/>
           <w:lang w:val="en-US"/>
         </w:rPr>
-        <w:t xml:space="preserve"> within each model. I adjusted for </w:t>
-      </w:r>
-      <w:proofErr w:type="spellStart"/>
-      <w:r>
-        <w:rPr>
-          <w:rFonts w:eastAsiaTheme="minorEastAsia"/>
-          <w:lang w:val="en-US"/>
-        </w:rPr>
-        <w:t>heteroskedasticity</w:t>
-      </w:r>
-      <w:proofErr w:type="spellEnd"/>
-      <w:r>
-        <w:rPr>
-          <w:rFonts w:eastAsiaTheme="minorEastAsia"/>
-          <w:lang w:val="en-US"/>
-        </w:rPr>
-        <w:t xml:space="preserve"> with EHW robust standard errors. Multiple regressions were calculated across 50 replicates owing to</w:t>
+        <w:t xml:space="preserve"> within each model. I adjusted for heteroskedasticity with EHW robust standard errors. Multiple regressions were calculated across 50 replicates owing to</w:t>
       </w:r>
       <w:r>
         <w:rPr>
@@ -18123,21 +18221,7 @@
         <w:rPr>
           <w:lang w:val="en-US"/>
         </w:rPr>
-        <w:t xml:space="preserve"> This was verified with diagnostic tools in the R package “</w:t>
-      </w:r>
-      <w:proofErr w:type="spellStart"/>
-      <w:r>
-        <w:rPr>
-          <w:lang w:val="en-US"/>
-        </w:rPr>
-        <w:t>jtools</w:t>
-      </w:r>
-      <w:proofErr w:type="spellEnd"/>
-      <w:r>
-        <w:rPr>
-          <w:lang w:val="en-US"/>
-        </w:rPr>
-        <w:t xml:space="preserve">” </w:t>
+        <w:t xml:space="preserve"> This was verified with diagnostic tools in the R package “jtools” </w:t>
       </w:r>
       <w:r>
         <w:rPr>
@@ -18221,21 +18305,7 @@
         <w:rPr>
           <w:lang w:val="en-US"/>
         </w:rPr>
-        <w:t xml:space="preserve"> used </w:t>
-      </w:r>
-      <w:proofErr w:type="spellStart"/>
-      <w:r>
-        <w:rPr>
-          <w:lang w:val="en-US"/>
-        </w:rPr>
-        <w:t>Eicker</w:t>
-      </w:r>
-      <w:proofErr w:type="spellEnd"/>
-      <w:r>
-        <w:rPr>
-          <w:lang w:val="en-US"/>
-        </w:rPr>
-        <w:t xml:space="preserve">-Huber-White </w:t>
+        <w:t xml:space="preserve"> used Eicker-Huber-White </w:t>
       </w:r>
       <w:r>
         <w:rPr>
@@ -18259,21 +18329,7 @@
         <w:rPr>
           <w:lang w:val="en-US"/>
         </w:rPr>
-        <w:t xml:space="preserve"> linear regression models via the ‘</w:t>
-      </w:r>
-      <w:proofErr w:type="spellStart"/>
-      <w:r>
-        <w:rPr>
-          <w:lang w:val="en-US"/>
-        </w:rPr>
-        <w:t>estimatr</w:t>
-      </w:r>
-      <w:proofErr w:type="spellEnd"/>
-      <w:r>
-        <w:rPr>
-          <w:lang w:val="en-US"/>
-        </w:rPr>
-        <w:t xml:space="preserve">’ package in R </w:t>
+        <w:t xml:space="preserve"> linear regression models via the ‘estimatr’ package in R </w:t>
       </w:r>
       <w:r>
         <w:rPr>
@@ -18522,6 +18578,11 @@
         <w:rPr>
           <w:lang w:val="en-US"/>
         </w:rPr>
+      </w:r>
+      <w:r>
+        <w:rPr>
+          <w:lang w:val="en-US"/>
+        </w:rPr>
         <w:fldChar w:fldCharType="separate"/>
       </w:r>
       <w:r>
@@ -18640,7 +18701,19 @@
         <w:rPr>
           <w:lang w:val="en-US"/>
         </w:rPr>
-        <w:t xml:space="preserve">000 total models), </w:t>
+        <w:t>000 total models</w:t>
+      </w:r>
+      <w:r>
+        <w:rPr>
+          <w:lang w:val="en-US"/>
+        </w:rPr>
+        <w:t>, 4635 representing adapted populations</w:t>
+      </w:r>
+      <w:r>
+        <w:rPr>
+          <w:lang w:val="en-US"/>
+        </w:rPr>
+        <w:t xml:space="preserve">), </w:t>
       </w:r>
       <w:r>
         <w:rPr>
@@ -18724,7 +18797,28 @@
         <w:rPr>
           <w:lang w:val="en-US"/>
         </w:rPr>
-        <w:t xml:space="preserve"> calculated the relative contributions of factors to the </w:t>
+        <w:t xml:space="preserve"> </w:t>
+      </w:r>
+      <w:r>
+        <w:rPr>
+          <w:lang w:val="en-US"/>
+        </w:rPr>
+        <w:lastRenderedPageBreak/>
+        <w:t xml:space="preserve">calculated the relative contributions of </w:t>
+      </w:r>
+      <w:r>
+        <w:rPr>
+          <w:lang w:val="en-US"/>
+        </w:rPr>
+        <w:t>parameters</w:t>
+      </w:r>
+      <w:bookmarkStart w:id="8" w:name="_GoBack"/>
+      <w:bookmarkEnd w:id="8"/>
+      <w:r>
+        <w:rPr>
+          <w:lang w:val="en-US"/>
+        </w:rPr>
+        <w:t xml:space="preserve"> to the </w:t>
       </w:r>
       <w:r>
         <w:rPr>
@@ -18742,15 +18836,7 @@
         <w:t>Lindema</w:t>
       </w:r>
       <w:r>
-        <w:t xml:space="preserve">n, </w:t>
-      </w:r>
-      <w:proofErr w:type="spellStart"/>
-      <w:r>
-        <w:t>Merenda</w:t>
-      </w:r>
-      <w:proofErr w:type="spellEnd"/>
-      <w:r>
-        <w:t xml:space="preserve"> and Gold </w:t>
+        <w:t xml:space="preserve">n, Merenda and Gold </w:t>
       </w:r>
       <w:r>
         <w:rPr>
@@ -18817,7 +18903,6 @@
       </w:pPr>
       <w:bookmarkStart w:id="9" w:name="_Toc55834300"/>
       <w:r>
-        <w:lastRenderedPageBreak/>
         <w:t>Results</w:t>
       </w:r>
       <w:bookmarkEnd w:id="9"/>
@@ -19186,21 +19271,7 @@
         <w:rPr>
           <w:lang w:val="en-US"/>
         </w:rPr>
-        <w:t xml:space="preserve"> </w:t>
-      </w:r>
-      <w:proofErr w:type="spellStart"/>
-      <w:r>
-        <w:rPr>
-          <w:lang w:val="en-US"/>
-        </w:rPr>
-        <w:t>HoC</w:t>
-      </w:r>
-      <w:proofErr w:type="spellEnd"/>
-      <w:r>
-        <w:rPr>
-          <w:lang w:val="en-US"/>
-        </w:rPr>
-        <w:t xml:space="preserve"> models (Figure 3A). </w:t>
+        <w:t xml:space="preserve"> HoC models (Figure 3A). </w:t>
       </w:r>
       <w:r>
         <w:rPr>
@@ -19348,6 +19419,7 @@
         <w:rPr>
           <w:lang w:val="en-US"/>
         </w:rPr>
+        <w:lastRenderedPageBreak/>
         <w:t>I</w:t>
       </w:r>
       <w:r>
@@ -19450,14 +19522,7 @@
         <w:rPr>
           <w:lang w:val="en-US"/>
         </w:rPr>
-        <w:t xml:space="preserve">were adapted, </w:t>
-      </w:r>
-      <w:r>
-        <w:rPr>
-          <w:lang w:val="en-US"/>
-        </w:rPr>
-        <w:lastRenderedPageBreak/>
-        <w:t xml:space="preserve">coming </w:t>
+        <w:t xml:space="preserve">were adapted, coming </w:t>
       </w:r>
       <w:r>
         <w:rPr>
@@ -19698,23 +19763,7 @@
         <w:rPr>
           <w:lang w:val="en-US"/>
         </w:rPr>
-        <w:t xml:space="preserve"> = 9602.1, </w:t>
-      </w:r>
-      <w:proofErr w:type="spellStart"/>
-      <w:proofErr w:type="gramStart"/>
-      <w:r>
-        <w:rPr>
-          <w:lang w:val="en-US"/>
-        </w:rPr>
-        <w:t>df</w:t>
-      </w:r>
-      <w:proofErr w:type="spellEnd"/>
-      <w:proofErr w:type="gramEnd"/>
-      <w:r>
-        <w:rPr>
-          <w:lang w:val="en-US"/>
-        </w:rPr>
-        <w:t xml:space="preserve"> = 2, p &lt; 0.0001). 15.23% of Gaussian populations reached the adapted space, while House-of-Cards populations reached this 16.1% of the time. By contrast, 0.53% of null populations reached the adapted space. </w:t>
+        <w:t xml:space="preserve"> = 9602.1, df = 2, p &lt; 0.0001). 15.23% of Gaussian populations reached the adapted space, while House-of-Cards populations reached this 16.1% of the time. By contrast, 0.53% of null populations reached the adapted space. </w:t>
       </w:r>
       <w:r>
         <w:rPr>
@@ -19836,7 +19885,14 @@
         <w:rPr>
           <w:lang w:val="en-US"/>
         </w:rPr>
-        <w:t xml:space="preserve">populations close to the phenotypic optimum </w:t>
+        <w:t xml:space="preserve">populations </w:t>
+      </w:r>
+      <w:r>
+        <w:rPr>
+          <w:lang w:val="en-US"/>
+        </w:rPr>
+        <w:lastRenderedPageBreak/>
+        <w:t xml:space="preserve">close to the phenotypic optimum </w:t>
       </w:r>
       <w:r>
         <w:rPr>
@@ -19890,21 +19946,7 @@
         <w:rPr>
           <w:lang w:val="en-US"/>
         </w:rPr>
-        <w:t xml:space="preserve">their </w:t>
-      </w:r>
-      <w:proofErr w:type="spellStart"/>
-      <w:r>
-        <w:rPr>
-          <w:lang w:val="en-US"/>
-        </w:rPr>
-        <w:t>adaptedness</w:t>
-      </w:r>
-      <w:proofErr w:type="spellEnd"/>
-      <w:r>
-        <w:rPr>
-          <w:lang w:val="en-US"/>
-        </w:rPr>
-        <w:t>)</w:t>
+        <w:t>their adaptedness)</w:t>
       </w:r>
       <w:r>
         <w:rPr>
@@ -19928,14 +19970,7 @@
         <w:rPr>
           <w:lang w:val="en-US"/>
         </w:rPr>
-        <w:t xml:space="preserve"> all genetic architecture parameters had </w:t>
-      </w:r>
-      <w:r>
-        <w:rPr>
-          <w:lang w:val="en-US"/>
-        </w:rPr>
-        <w:lastRenderedPageBreak/>
-        <w:t>significant effects on distance</w:t>
+        <w:t xml:space="preserve"> all genetic architecture parameters had significant effects on distance</w:t>
       </w:r>
       <w:r>
         <w:rPr>
@@ -20409,7 +20444,14 @@
         <w:rPr>
           <w:rStyle w:val="acopre"/>
         </w:rPr>
-        <w:t xml:space="preserve"> mirrored with the effects of genetic architecture on trait variance</w:t>
+        <w:t xml:space="preserve"> mirrored with the effects of genetic architecture on trait </w:t>
+      </w:r>
+      <w:r>
+        <w:rPr>
+          <w:rStyle w:val="acopre"/>
+        </w:rPr>
+        <w:lastRenderedPageBreak/>
+        <w:t>variance</w:t>
       </w:r>
       <w:r>
         <w:rPr>
@@ -20506,14 +20548,7 @@
         <w:rPr>
           <w:rStyle w:val="acopre"/>
         </w:rPr>
-        <w:t xml:space="preserve">Under a Gaussian model, increasing the </w:t>
-      </w:r>
-      <w:r>
-        <w:rPr>
-          <w:rStyle w:val="acopre"/>
-        </w:rPr>
-        <w:lastRenderedPageBreak/>
-        <w:t>additive effect size of populations in the adapted zone marginally increased trait variance (t</w:t>
+        <w:t>Under a Gaussian model, increasing the additive effect size of populations in the adapted zone marginally increased trait variance (t</w:t>
       </w:r>
       <w:r>
         <w:rPr>
@@ -20912,7 +20947,14 @@
         <w:rPr>
           <w:rStyle w:val="acopre"/>
         </w:rPr>
-        <w:t xml:space="preserve">Figure 7 shows the effects of increasing additive effect variance and Continuum of Alleles model type on covariance. </w:t>
+        <w:t xml:space="preserve">Figure 7 shows the effects of </w:t>
+      </w:r>
+      <w:r>
+        <w:rPr>
+          <w:rStyle w:val="acopre"/>
+        </w:rPr>
+        <w:lastRenderedPageBreak/>
+        <w:t xml:space="preserve">increasing additive effect variance and Continuum of Alleles model type on covariance. </w:t>
       </w:r>
     </w:p>
     <w:p>
@@ -21017,14 +21059,7 @@
         <w:rPr>
           <w:lang w:val="en-US"/>
         </w:rPr>
-        <w:t xml:space="preserve"> compared the proportions of CoA models that </w:t>
-      </w:r>
-      <w:r>
-        <w:rPr>
-          <w:lang w:val="en-US"/>
-        </w:rPr>
-        <w:lastRenderedPageBreak/>
-        <w:t xml:space="preserve">reached the </w:t>
+        <w:t xml:space="preserve"> compared the proportions of CoA models that reached the </w:t>
       </w:r>
       <w:r>
         <w:rPr>
@@ -21049,21 +21084,7 @@
         <w:rPr>
           <w:lang w:val="en-US"/>
         </w:rPr>
-        <w:t xml:space="preserve"> = 1572.13, </w:t>
-      </w:r>
-      <w:proofErr w:type="spellStart"/>
-      <w:r>
-        <w:rPr>
-          <w:lang w:val="en-US"/>
-        </w:rPr>
-        <w:t>df</w:t>
-      </w:r>
-      <w:proofErr w:type="spellEnd"/>
-      <w:r>
-        <w:rPr>
-          <w:lang w:val="en-US"/>
-        </w:rPr>
-        <w:t xml:space="preserve"> = 2, p &lt; 0.0001). </w:t>
+        <w:t xml:space="preserve"> = 1572.13, df = 2, p &lt; 0.0001). </w:t>
       </w:r>
       <w:r>
         <w:rPr>
@@ -21088,23 +21109,7 @@
         <w:rPr>
           <w:lang w:val="en-US"/>
         </w:rPr>
-        <w:t xml:space="preserve"> = 8.571, </w:t>
-      </w:r>
-      <w:proofErr w:type="spellStart"/>
-      <w:proofErr w:type="gramStart"/>
-      <w:r>
-        <w:rPr>
-          <w:lang w:val="en-US"/>
-        </w:rPr>
-        <w:t>df</w:t>
-      </w:r>
-      <w:proofErr w:type="spellEnd"/>
-      <w:proofErr w:type="gramEnd"/>
-      <w:r>
-        <w:rPr>
-          <w:lang w:val="en-US"/>
-        </w:rPr>
-        <w:t xml:space="preserve"> = 2, p = 0.0138), this was not meaningful – the diffe</w:t>
+        <w:t xml:space="preserve"> = 8.571, df = 2, p = 0.0138), this was not meaningful – the diffe</w:t>
       </w:r>
       <w:r>
         <w:rPr>
@@ -21165,21 +21170,7 @@
         <w:rPr>
           <w:lang w:val="en-US"/>
         </w:rPr>
-        <w:t xml:space="preserve"> to the phenotypic optimum, </w:t>
-      </w:r>
-      <w:proofErr w:type="gramStart"/>
-      <w:r>
-        <w:rPr>
-          <w:lang w:val="en-US"/>
-        </w:rPr>
-        <w:t>study</w:t>
-      </w:r>
-      <w:proofErr w:type="gramEnd"/>
-      <w:r>
-        <w:rPr>
-          <w:lang w:val="en-US"/>
-        </w:rPr>
-        <w:t xml:space="preserve"> of the underlying allelic effect size distributions of the models prove</w:t>
+        <w:t xml:space="preserve"> to the phenotypic optimum, study of the underlying allelic effect size distributions of the models prove</w:t>
       </w:r>
       <w:r>
         <w:rPr>
@@ -21297,7 +21288,14 @@
         <w:rPr>
           <w:lang w:val="en-US"/>
         </w:rPr>
-        <w:t xml:space="preserve">. As with the prior analyses, additive effect size and model type explained most variability in these distributional statistics. </w:t>
+        <w:t xml:space="preserve">. As with the prior analyses, additive effect size and model type </w:t>
+      </w:r>
+      <w:r>
+        <w:rPr>
+          <w:lang w:val="en-US"/>
+        </w:rPr>
+        <w:lastRenderedPageBreak/>
+        <w:t xml:space="preserve">explained most variability in these distributional statistics. </w:t>
       </w:r>
       <w:r>
         <w:rPr>
@@ -21455,7 +21453,6 @@
         <w:rPr>
           <w:lang w:val="en-US"/>
         </w:rPr>
-        <w:lastRenderedPageBreak/>
         <w:t>populations trying to hover around an optimum</w:t>
       </w:r>
       <w:r>
@@ -21784,7 +21781,14 @@
         <w:rPr>
           <w:rStyle w:val="acopre"/>
         </w:rPr>
-        <w:t xml:space="preserve">As well as the distributions of allelic effects, the absolute counts of mutations contributing to each distribution gives an indicator of the </w:t>
+        <w:t xml:space="preserve">As well as the distributions of allelic effects, the absolute counts of </w:t>
+      </w:r>
+      <w:r>
+        <w:rPr>
+          <w:rStyle w:val="acopre"/>
+        </w:rPr>
+        <w:lastRenderedPageBreak/>
+        <w:t xml:space="preserve">mutations contributing to each distribution gives an indicator of the </w:t>
       </w:r>
       <w:r>
         <w:rPr>
@@ -21885,14 +21889,7 @@
         <w:rPr>
           <w:rStyle w:val="acopre"/>
         </w:rPr>
-        <w:t xml:space="preserve"> this is explicated by each pleiotropic mutation contributing </w:t>
-      </w:r>
-      <w:r>
-        <w:rPr>
-          <w:rStyle w:val="acopre"/>
-        </w:rPr>
-        <w:lastRenderedPageBreak/>
-        <w:t xml:space="preserve">multiple effects with a single mutation. </w:t>
+        <w:t xml:space="preserve"> this is explicated by each pleiotropic mutation contributing multiple effects with a single mutation. </w:t>
       </w:r>
       <w:r>
         <w:rPr>
@@ -22378,6 +22375,11 @@
         <w:rPr>
           <w:lang w:val="en-US"/>
         </w:rPr>
+      </w:r>
+      <w:r>
+        <w:rPr>
+          <w:lang w:val="en-US"/>
+        </w:rPr>
         <w:fldChar w:fldCharType="separate"/>
       </w:r>
       <w:r>
@@ -22416,7 +22418,16 @@
           <w:noProof/>
           <w:lang w:val="en-US"/>
         </w:rPr>
-        <w:t xml:space="preserve"> et al.</w:t>
+        <w:t xml:space="preserve"> </w:t>
+      </w:r>
+      <w:r>
+        <w:rPr>
+          <w:i/>
+          <w:noProof/>
+          <w:lang w:val="en-US"/>
+        </w:rPr>
+        <w:lastRenderedPageBreak/>
+        <w:t>et al.</w:t>
       </w:r>
       <w:r>
         <w:rPr>
@@ -22763,6 +22774,11 @@
         <w:rPr>
           <w:lang w:val="en-US"/>
         </w:rPr>
+      </w:r>
+      <w:r>
+        <w:rPr>
+          <w:lang w:val="en-US"/>
+        </w:rPr>
         <w:fldChar w:fldCharType="separate"/>
       </w:r>
       <w:r>
@@ -22876,14 +22892,7 @@
         <w:rPr>
           <w:lang w:val="en-US"/>
         </w:rPr>
-        <w:t xml:space="preserve">loci are weak </w:t>
-      </w:r>
-      <w:r>
-        <w:rPr>
-          <w:lang w:val="en-US"/>
-        </w:rPr>
-        <w:lastRenderedPageBreak/>
-        <w:t xml:space="preserve">enough </w:t>
+        <w:t xml:space="preserve">loci are weak enough </w:t>
       </w:r>
       <w:r>
         <w:rPr>
@@ -23032,6 +23041,11 @@
         <w:rPr>
           <w:lang w:val="en-US"/>
         </w:rPr>
+      </w:r>
+      <w:r>
+        <w:rPr>
+          <w:lang w:val="en-US"/>
+        </w:rPr>
         <w:fldChar w:fldCharType="separate"/>
       </w:r>
       <w:r>
@@ -23131,21 +23145,7 @@
         <w:rPr>
           <w:lang w:val="en-US"/>
         </w:rPr>
-        <w:t xml:space="preserve"> </w:t>
-      </w:r>
-      <w:proofErr w:type="spellStart"/>
-      <w:r>
-        <w:rPr>
-          <w:lang w:val="en-US"/>
-        </w:rPr>
-        <w:t>Gardon</w:t>
-      </w:r>
-      <w:proofErr w:type="spellEnd"/>
-      <w:r>
-        <w:rPr>
-          <w:lang w:val="en-US"/>
-        </w:rPr>
-        <w:t xml:space="preserve"> et al. </w:t>
+        <w:t xml:space="preserve"> Gardon et al. </w:t>
       </w:r>
       <w:r>
         <w:rPr>
@@ -23219,17 +23219,8 @@
           <w:i/>
           <w:iCs/>
         </w:rPr>
-        <w:t xml:space="preserve">Prochlorococcus </w:t>
-      </w:r>
-      <w:proofErr w:type="spellStart"/>
-      <w:r>
-        <w:rPr>
-          <w:i/>
-          <w:iCs/>
-        </w:rPr>
-        <w:t>marinus</w:t>
-      </w:r>
-      <w:proofErr w:type="spellEnd"/>
+        <w:t>Prochlorococcus marinus</w:t>
+      </w:r>
       <w:r>
         <w:rPr>
           <w:iCs/>
@@ -23500,15 +23491,7 @@
         <w:t xml:space="preserve">phenotypic </w:t>
       </w:r>
       <w:r>
-        <w:t xml:space="preserve">optimum in maladapted populations here is analogous to </w:t>
-      </w:r>
-      <w:proofErr w:type="spellStart"/>
-      <w:r>
-        <w:t>Gardon’s</w:t>
-      </w:r>
-      <w:proofErr w:type="spellEnd"/>
-      <w:r>
-        <w:t xml:space="preserve"> findings</w:t>
+        <w:t>optimum in maladapted populations here is analogous to Gardon’s findings</w:t>
       </w:r>
       <w:r>
         <w:t xml:space="preserve">, indicating strong drift among both House-of-Cards and Gaussian </w:t>
@@ -23682,6 +23665,7 @@
         <w:t xml:space="preserve">, as drift overcomes selection and is able to </w:t>
       </w:r>
       <w:r>
+        <w:lastRenderedPageBreak/>
         <w:t xml:space="preserve">randomly fix alleles </w:t>
       </w:r>
       <w:r>
@@ -24013,7 +23997,6 @@
         <w:t xml:space="preserve">. </w:t>
       </w:r>
       <w:r>
-        <w:lastRenderedPageBreak/>
         <w:t xml:space="preserve">While the strength of selection seems necessary for </w:t>
       </w:r>
       <w:r>
@@ -24702,7 +24685,11 @@
         <w:t xml:space="preserve"> of these models: </w:t>
       </w:r>
       <w:r>
-        <w:t xml:space="preserve">Gaussian models are expected to function with small effect sizes, while House-of-Cards are assumed to function </w:t>
+        <w:t xml:space="preserve">Gaussian models are expected to function with small effect sizes, while House-of-Cards are </w:t>
+      </w:r>
+      <w:r>
+        <w:lastRenderedPageBreak/>
+        <w:t xml:space="preserve">assumed to function </w:t>
       </w:r>
       <w:r>
         <w:t xml:space="preserve">by selecting </w:t>
@@ -24958,14 +24945,7 @@
         <w:rPr>
           <w:lang w:val="en-US"/>
         </w:rPr>
-        <w:t xml:space="preserve"> perturbed by increases to mutational effects, with </w:t>
-      </w:r>
-      <w:r>
-        <w:rPr>
-          <w:lang w:val="en-US"/>
-        </w:rPr>
-        <w:lastRenderedPageBreak/>
-        <w:t xml:space="preserve">wider distributions, and more maladaptation occurring under high mutational variance scenarios. </w:t>
+        <w:t xml:space="preserve"> perturbed by increases to mutational effects, with wider distributions, and more maladaptation occurring under high mutational variance scenarios. </w:t>
       </w:r>
       <w:r>
         <w:rPr>
@@ -25294,6 +25274,11 @@
         <w:rPr>
           <w:lang w:val="en-US"/>
         </w:rPr>
+      </w:r>
+      <w:r>
+        <w:rPr>
+          <w:lang w:val="en-US"/>
+        </w:rPr>
         <w:fldChar w:fldCharType="separate"/>
       </w:r>
       <w:r>
@@ -25348,21 +25333,7 @@
         <w:rPr>
           <w:lang w:val="en-US"/>
         </w:rPr>
-        <w:t xml:space="preserve">House-of-Cards models then show increased </w:t>
-      </w:r>
-      <w:proofErr w:type="spellStart"/>
-      <w:r>
-        <w:rPr>
-          <w:lang w:val="en-US"/>
-        </w:rPr>
-        <w:t>adaptedness</w:t>
-      </w:r>
-      <w:proofErr w:type="spellEnd"/>
-      <w:r>
-        <w:rPr>
-          <w:lang w:val="en-US"/>
-        </w:rPr>
-        <w:t xml:space="preserve"> over time, with stronger adherence to the phenotypic optimum relative to Gaussian models (</w:t>
+        <w:t>House-of-Cards models then show increased adaptedness over time, with stronger adherence to the phenotypic optimum relative to Gaussian models (</w:t>
       </w:r>
       <w:r>
         <w:rPr>
@@ -25401,7 +25372,14 @@
         <w:rPr>
           <w:lang w:val="en-US"/>
         </w:rPr>
-        <w:t xml:space="preserve"> Gilbert and Whitlock </w:t>
+        <w:t xml:space="preserve"> Gilbert </w:t>
+      </w:r>
+      <w:r>
+        <w:rPr>
+          <w:lang w:val="en-US"/>
+        </w:rPr>
+        <w:lastRenderedPageBreak/>
+        <w:t xml:space="preserve">and Whitlock </w:t>
       </w:r>
       <w:r>
         <w:rPr>
@@ -25668,7 +25646,6 @@
         <w:rPr>
           <w:lang w:val="en-US"/>
         </w:rPr>
-        <w:lastRenderedPageBreak/>
         <w:t xml:space="preserve">optimum with high additive effect sizes, they fall in the middle of this: high expected additive variance from higher mutation rates </w:t>
       </w:r>
       <w:r>
@@ -26165,6 +26142,7 @@
         <w:rPr>
           <w:lang w:val="en-US"/>
         </w:rPr>
+        <w:lastRenderedPageBreak/>
         <w:t>Under a House-of-Cards model</w:t>
       </w:r>
       <w:r>
@@ -26305,7 +26283,6 @@
         <w:rPr>
           <w:lang w:val="en-US"/>
         </w:rPr>
-        <w:lastRenderedPageBreak/>
         <w:fldChar w:fldCharType="begin"/>
       </w:r>
       <w:r>
@@ -26668,6 +26645,11 @@
         <w:rPr>
           <w:lang w:val="en-US"/>
         </w:rPr>
+      </w:r>
+      <w:r>
+        <w:rPr>
+          <w:lang w:val="en-US"/>
+        </w:rPr>
         <w:fldChar w:fldCharType="separate"/>
       </w:r>
       <w:r>
@@ -26842,7 +26824,16 @@
           <w:noProof/>
           <w:lang w:val="en-US"/>
         </w:rPr>
-        <w:t>Gilbert and Whitlock</w:t>
+        <w:t xml:space="preserve">Gilbert </w:t>
+      </w:r>
+      <w:r>
+        <w:rPr>
+          <w:smallCaps/>
+          <w:noProof/>
+          <w:lang w:val="en-US"/>
+        </w:rPr>
+        <w:lastRenderedPageBreak/>
+        <w:t>and Whitlock</w:t>
       </w:r>
       <w:r>
         <w:rPr>
@@ -26969,16 +26960,8 @@
         <w:rPr>
           <w:lang w:val="en-US"/>
         </w:rPr>
-        <w:t>adaptability-</w:t>
-      </w:r>
-      <w:proofErr w:type="spellStart"/>
-      <w:r>
-        <w:rPr>
-          <w:lang w:val="en-US"/>
-        </w:rPr>
-        <w:t>adaptedness</w:t>
-      </w:r>
-      <w:proofErr w:type="spellEnd"/>
+        <w:t>adaptability-adaptedness</w:t>
+      </w:r>
       <w:r>
         <w:rPr>
           <w:lang w:val="en-US"/>
@@ -27032,14 +27015,7 @@
         <w:rPr>
           <w:lang w:val="en-US"/>
         </w:rPr>
-        <w:t xml:space="preserve"> found </w:t>
-      </w:r>
-      <w:r>
-        <w:rPr>
-          <w:lang w:val="en-US"/>
-        </w:rPr>
-        <w:lastRenderedPageBreak/>
-        <w:t xml:space="preserve">that a trade-off between adaptive accuracy and speed </w:t>
+        <w:t xml:space="preserve"> found that a trade-off between adaptive accuracy and speed </w:t>
       </w:r>
       <w:r>
         <w:rPr>
@@ -27248,6 +27224,11 @@
         <w:rPr>
           <w:lang w:val="en-US"/>
         </w:rPr>
+      </w:r>
+      <w:r>
+        <w:rPr>
+          <w:lang w:val="en-US"/>
+        </w:rPr>
         <w:fldChar w:fldCharType="separate"/>
       </w:r>
       <w:r>
@@ -27306,21 +27287,7 @@
         <w:rPr>
           <w:lang w:val="en-US"/>
         </w:rPr>
-        <w:t xml:space="preserve"> adaptability versus </w:t>
-      </w:r>
-      <w:proofErr w:type="spellStart"/>
-      <w:r>
-        <w:rPr>
-          <w:lang w:val="en-US"/>
-        </w:rPr>
-        <w:t>adaptedness</w:t>
-      </w:r>
-      <w:proofErr w:type="spellEnd"/>
-      <w:r>
-        <w:rPr>
-          <w:lang w:val="en-US"/>
-        </w:rPr>
-        <w:t xml:space="preserve"> </w:t>
+        <w:t xml:space="preserve"> adaptability versus adaptedness </w:t>
       </w:r>
       <w:r>
         <w:rPr>
@@ -27742,35 +27709,7 @@
         <w:rPr>
           <w:lang w:val="en-US"/>
         </w:rPr>
-        <w:t xml:space="preserve">under antibiotic stress have been shown to evolve </w:t>
-      </w:r>
-      <w:proofErr w:type="spellStart"/>
-      <w:r>
-        <w:rPr>
-          <w:lang w:val="en-US"/>
-        </w:rPr>
-        <w:t>hypermutability</w:t>
-      </w:r>
-      <w:proofErr w:type="spellEnd"/>
-      <w:r>
-        <w:rPr>
-          <w:lang w:val="en-US"/>
-        </w:rPr>
-        <w:t xml:space="preserve"> via </w:t>
-      </w:r>
-      <w:proofErr w:type="spellStart"/>
-      <w:r>
-        <w:rPr>
-          <w:lang w:val="en-US"/>
-        </w:rPr>
-        <w:t>mutator</w:t>
-      </w:r>
-      <w:proofErr w:type="spellEnd"/>
-      <w:r>
-        <w:rPr>
-          <w:lang w:val="en-US"/>
-        </w:rPr>
-        <w:t xml:space="preserve"> phenotypes </w:t>
+        <w:t xml:space="preserve">under antibiotic stress have been shown to evolve hypermutability via mutator phenotypes </w:t>
       </w:r>
       <w:r>
         <w:rPr>
@@ -27903,6 +27842,11 @@
         <w:rPr>
           <w:lang w:val="en-US"/>
         </w:rPr>
+      </w:r>
+      <w:r>
+        <w:rPr>
+          <w:lang w:val="en-US"/>
+        </w:rPr>
         <w:fldChar w:fldCharType="separate"/>
       </w:r>
       <w:r>
@@ -27957,21 +27901,14 @@
         <w:rPr>
           <w:lang w:val="en-US"/>
         </w:rPr>
-        <w:t xml:space="preserve">In eukaryotes, </w:t>
-      </w:r>
-      <w:proofErr w:type="spellStart"/>
-      <w:r>
-        <w:rPr>
-          <w:lang w:val="en-US"/>
-        </w:rPr>
-        <w:t>Mutator</w:t>
-      </w:r>
-      <w:proofErr w:type="spellEnd"/>
-      <w:r>
-        <w:rPr>
-          <w:lang w:val="en-US"/>
-        </w:rPr>
-        <w:t xml:space="preserve"> transposable elements (MULEs) appear common in </w:t>
+        <w:t xml:space="preserve">In eukaryotes, Mutator </w:t>
+      </w:r>
+      <w:r>
+        <w:rPr>
+          <w:lang w:val="en-US"/>
+        </w:rPr>
+        <w:lastRenderedPageBreak/>
+        <w:t xml:space="preserve">transposable elements (MULEs) appear common in </w:t>
       </w:r>
       <w:r>
         <w:rPr>
@@ -28270,7 +28207,6 @@
         <w:rPr>
           <w:lang w:val="en-US"/>
         </w:rPr>
-        <w:lastRenderedPageBreak/>
         <w:t xml:space="preserve">The greater additive variance introduced by increased mutation rates </w:t>
       </w:r>
       <w:r>
@@ -28522,6 +28458,11 @@
         <w:rPr>
           <w:lang w:val="en-US"/>
         </w:rPr>
+      </w:r>
+      <w:r>
+        <w:rPr>
+          <w:lang w:val="en-US"/>
+        </w:rPr>
         <w:fldChar w:fldCharType="separate"/>
       </w:r>
       <w:r>
@@ -28708,6 +28649,11 @@
           <w:lang w:val="en-US"/>
         </w:rPr>
         <w:fldChar w:fldCharType="end"/>
+      </w:r>
+      <w:r>
+        <w:rPr>
+          <w:lang w:val="en-US"/>
+        </w:rPr>
       </w:r>
       <w:r>
         <w:rPr>
@@ -29193,6 +29139,7 @@
         <w:rPr>
           <w:lang w:val="en-US"/>
         </w:rPr>
+        <w:lastRenderedPageBreak/>
         <w:t xml:space="preserve">future </w:t>
       </w:r>
       <w:r>
@@ -29374,7 +29321,6 @@
         <w:rPr>
           <w:lang w:val="en-US"/>
         </w:rPr>
-        <w:lastRenderedPageBreak/>
         <w:t>Populations</w:t>
       </w:r>
       <w:r>
@@ -29548,6 +29494,11 @@
         <w:rPr>
           <w:lang w:val="en-US"/>
         </w:rPr>
+      </w:r>
+      <w:r>
+        <w:rPr>
+          <w:lang w:val="en-US"/>
+        </w:rPr>
         <w:fldChar w:fldCharType="separate"/>
       </w:r>
       <w:r>
@@ -29798,6 +29749,11 @@
         <w:rPr>
           <w:lang w:val="en-US"/>
         </w:rPr>
+      </w:r>
+      <w:r>
+        <w:rPr>
+          <w:lang w:val="en-US"/>
+        </w:rPr>
         <w:fldChar w:fldCharType="separate"/>
       </w:r>
       <w:r>
@@ -30070,7 +30026,14 @@
         <w:rPr>
           <w:lang w:val="en-US"/>
         </w:rPr>
-        <w:t xml:space="preserve">. One explanation for this is that a form of balancing selection on a pleiotropically linked trait accounts for maintained polymorphisms over time </w:t>
+        <w:t xml:space="preserve">. One explanation for this is that a form of balancing selection on a pleiotropically linked </w:t>
+      </w:r>
+      <w:r>
+        <w:rPr>
+          <w:lang w:val="en-US"/>
+        </w:rPr>
+        <w:lastRenderedPageBreak/>
+        <w:t xml:space="preserve">trait accounts for maintained polymorphisms over time </w:t>
       </w:r>
       <w:r>
         <w:rPr>
@@ -30146,21 +30109,7 @@
         <w:rPr>
           <w:lang w:val="en-US"/>
         </w:rPr>
-        <w:t xml:space="preserve">, either through </w:t>
-      </w:r>
-      <w:proofErr w:type="spellStart"/>
-      <w:r>
-        <w:rPr>
-          <w:lang w:val="en-US"/>
-        </w:rPr>
-        <w:t>overdominance</w:t>
-      </w:r>
-      <w:proofErr w:type="spellEnd"/>
-      <w:r>
-        <w:rPr>
-          <w:lang w:val="en-US"/>
-        </w:rPr>
-        <w:t xml:space="preserve"> (heterozygote-advantage) or rare-allele-favored frequency-dependent selection </w:t>
+        <w:t xml:space="preserve">, either through overdominance (heterozygote-advantage) or rare-allele-favored frequency-dependent selection </w:t>
       </w:r>
       <w:r>
         <w:rPr>
@@ -30260,14 +30209,7 @@
         <w:rPr>
           <w:lang w:val="en-US"/>
         </w:rPr>
-        <w:t xml:space="preserve">, given that my models involve no dominance, and that stabilizing selection on traits means that the fitness effects of </w:t>
-      </w:r>
-      <w:r>
-        <w:rPr>
-          <w:lang w:val="en-US"/>
-        </w:rPr>
-        <w:lastRenderedPageBreak/>
-        <w:t>alleles</w:t>
+        <w:t>, given that my models involve no dominance, and that stabilizing selection on traits means that the fitness effects of alleles</w:t>
       </w:r>
       <w:r>
         <w:rPr>
@@ -30790,7 +30732,14 @@
         <w:rPr>
           <w:lang w:val="en-US"/>
         </w:rPr>
-        <w:t xml:space="preserve"> have been too narrow to see this effect over the much larger effect of additive effect size variation.</w:t>
+        <w:t xml:space="preserve"> have been </w:t>
+      </w:r>
+      <w:r>
+        <w:rPr>
+          <w:lang w:val="en-US"/>
+        </w:rPr>
+        <w:lastRenderedPageBreak/>
+        <w:t>too narrow to see this effect over the much larger effect of additive effect size variation.</w:t>
       </w:r>
     </w:p>
     <w:p>
@@ -30895,14 +30844,7 @@
         <w:rPr>
           <w:lang w:val="en-US"/>
         </w:rPr>
-        <w:t xml:space="preserve"> </w:t>
-      </w:r>
-      <w:r>
-        <w:rPr>
-          <w:lang w:val="en-US"/>
-        </w:rPr>
-        <w:lastRenderedPageBreak/>
-        <w:t>availability</w:t>
+        <w:t xml:space="preserve"> availability</w:t>
       </w:r>
       <w:r>
         <w:rPr>
@@ -30941,19 +30883,11 @@
         </w:rPr>
         <w:t xml:space="preserve">-8 </w:t>
       </w:r>
-      <w:proofErr w:type="spellStart"/>
-      <w:r>
-        <w:rPr>
-          <w:lang w:val="en-US"/>
-        </w:rPr>
-        <w:t>cM</w:t>
-      </w:r>
-      <w:proofErr w:type="spellEnd"/>
-      <w:r>
-        <w:rPr>
-          <w:lang w:val="en-US"/>
-        </w:rPr>
-        <w:t xml:space="preserve">/Mb, which is a relatively high recombination rate in plants </w:t>
+      <w:r>
+        <w:rPr>
+          <w:lang w:val="en-US"/>
+        </w:rPr>
+        <w:t xml:space="preserve">cM/Mb, which is a relatively high recombination rate in plants </w:t>
       </w:r>
       <w:r>
         <w:rPr>
@@ -31088,6 +31022,11 @@
         <w:rPr>
           <w:lang w:val="en-US"/>
         </w:rPr>
+      </w:r>
+      <w:r>
+        <w:rPr>
+          <w:lang w:val="en-US"/>
+        </w:rPr>
         <w:fldChar w:fldCharType="separate"/>
       </w:r>
       <w:r>
@@ -31160,21 +31099,7 @@
         <w:rPr>
           <w:lang w:val="en-US"/>
         </w:rPr>
-        <w:t xml:space="preserve">can reach upwards of 100 </w:t>
-      </w:r>
-      <w:proofErr w:type="spellStart"/>
-      <w:r>
-        <w:rPr>
-          <w:lang w:val="en-US"/>
-        </w:rPr>
-        <w:t>cM</w:t>
-      </w:r>
-      <w:proofErr w:type="spellEnd"/>
-      <w:r>
-        <w:rPr>
-          <w:lang w:val="en-US"/>
-        </w:rPr>
-        <w:t xml:space="preserve">/Mb </w:t>
+        <w:t xml:space="preserve">can reach upwards of 100 cM/Mb </w:t>
       </w:r>
       <w:r>
         <w:rPr>
@@ -31309,6 +31234,11 @@
         <w:rPr>
           <w:lang w:val="en-US"/>
         </w:rPr>
+      </w:r>
+      <w:r>
+        <w:rPr>
+          <w:lang w:val="en-US"/>
+        </w:rPr>
         <w:fldChar w:fldCharType="separate"/>
       </w:r>
       <w:r>
@@ -31580,7 +31510,14 @@
         <w:rPr>
           <w:lang w:val="en-US"/>
         </w:rPr>
-        <w:t xml:space="preserve">on restricting adaptation under </w:t>
+        <w:t xml:space="preserve">on restricting </w:t>
+      </w:r>
+      <w:r>
+        <w:rPr>
+          <w:lang w:val="en-US"/>
+        </w:rPr>
+        <w:lastRenderedPageBreak/>
+        <w:t xml:space="preserve">adaptation under </w:t>
       </w:r>
       <w:r>
         <w:rPr>
@@ -31628,16 +31565,8 @@
         <w:rPr>
           <w:lang w:val="en-US"/>
         </w:rPr>
-        <w:t xml:space="preserve"> the robustness of variation under changing </w:t>
-      </w:r>
-      <w:proofErr w:type="spellStart"/>
-      <w:r>
-        <w:rPr>
-          <w:lang w:val="en-US"/>
-        </w:rPr>
-        <w:t>polygenicity</w:t>
-      </w:r>
-      <w:proofErr w:type="spellEnd"/>
+        <w:t xml:space="preserve"> the robustness of variation under changing polygenicity</w:t>
+      </w:r>
       <w:r>
         <w:rPr>
           <w:lang w:val="en-US"/>
@@ -31768,28 +31697,7 @@
         <w:rPr>
           <w:lang w:val="en-US"/>
         </w:rPr>
-        <w:t xml:space="preserve">matrix analysis involving </w:t>
-      </w:r>
-      <w:proofErr w:type="spellStart"/>
-      <w:r>
-        <w:rPr>
-          <w:lang w:val="en-US"/>
-        </w:rPr>
-        <w:t>eigentensor</w:t>
-      </w:r>
-      <w:proofErr w:type="spellEnd"/>
-      <w:r>
-        <w:rPr>
-          <w:lang w:val="en-US"/>
-        </w:rPr>
-        <w:t xml:space="preserve"> </w:t>
-      </w:r>
-      <w:r>
-        <w:rPr>
-          <w:lang w:val="en-US"/>
-        </w:rPr>
-        <w:lastRenderedPageBreak/>
-        <w:t xml:space="preserve">decomposition of sets of matrices </w:t>
+        <w:t xml:space="preserve">matrix analysis involving eigentensor decomposition of sets of matrices </w:t>
       </w:r>
       <w:r>
         <w:rPr>
@@ -31960,6 +31868,11 @@
         <w:rPr>
           <w:lang w:val="en-US"/>
         </w:rPr>
+      </w:r>
+      <w:r>
+        <w:rPr>
+          <w:lang w:val="en-US"/>
+        </w:rPr>
         <w:fldChar w:fldCharType="separate"/>
       </w:r>
       <w:r>
@@ -32215,21 +32128,7 @@
         <w:rPr>
           <w:lang w:val="en-US"/>
         </w:rPr>
-        <w:t xml:space="preserve">n </w:t>
-      </w:r>
-      <w:proofErr w:type="spellStart"/>
-      <w:r>
-        <w:rPr>
-          <w:lang w:val="en-US"/>
-        </w:rPr>
-        <w:t>adaptedness</w:t>
-      </w:r>
-      <w:proofErr w:type="spellEnd"/>
-      <w:r>
-        <w:rPr>
-          <w:lang w:val="en-US"/>
-        </w:rPr>
-        <w:t>-versus-</w:t>
+        <w:t>n adaptedness-versus-</w:t>
       </w:r>
       <w:r>
         <w:rPr>
@@ -32304,16 +32203,8 @@
         <w:rPr>
           <w:lang w:val="en-US"/>
         </w:rPr>
-        <w:t xml:space="preserve">he dynamics of House-of-Cards and Gaussian mutation-selection-drift balance models are clearly affected by mutational effect sizes differently, suggesting trade-offs between adaptability and </w:t>
-      </w:r>
-      <w:proofErr w:type="spellStart"/>
-      <w:r>
-        <w:rPr>
-          <w:lang w:val="en-US"/>
-        </w:rPr>
-        <w:t>adaptedness</w:t>
-      </w:r>
-      <w:proofErr w:type="spellEnd"/>
+        <w:t>he dynamics of House-of-Cards and Gaussian mutation-selection-drift balance models are clearly affected by mutational effect sizes differently, suggesting trade-offs between adaptability and adaptedness</w:t>
+      </w:r>
       <w:r>
         <w:rPr>
           <w:lang w:val="en-US"/>
@@ -32355,6 +32246,7 @@
       </w:pPr>
       <w:bookmarkStart w:id="15" w:name="_Toc55834306"/>
       <w:r>
+        <w:lastRenderedPageBreak/>
         <w:t>Acknowledgments</w:t>
       </w:r>
       <w:bookmarkEnd w:id="15"/>
@@ -32371,35 +32263,7 @@
         <w:rPr>
           <w:lang w:val="en-US"/>
         </w:rPr>
-        <w:t xml:space="preserve">I would like to thank D. Ortiz-Barrientos, and J. </w:t>
-      </w:r>
-      <w:proofErr w:type="spellStart"/>
-      <w:r>
-        <w:rPr>
-          <w:lang w:val="en-US"/>
-        </w:rPr>
-        <w:t>Engelstaedter</w:t>
-      </w:r>
-      <w:proofErr w:type="spellEnd"/>
-      <w:r>
-        <w:rPr>
-          <w:lang w:val="en-US"/>
-        </w:rPr>
-        <w:t xml:space="preserve"> for their help with constructing these models and their support throughout </w:t>
-      </w:r>
-      <w:proofErr w:type="spellStart"/>
-      <w:r>
-        <w:rPr>
-          <w:lang w:val="en-US"/>
-        </w:rPr>
-        <w:t>Honours</w:t>
-      </w:r>
-      <w:proofErr w:type="spellEnd"/>
-      <w:r>
-        <w:rPr>
-          <w:lang w:val="en-US"/>
-        </w:rPr>
-        <w:t xml:space="preserve">. I would also like to thank the members of the Ortiz-Barrientos Lab for their support and feedback on early revisions of this document. </w:t>
+        <w:t xml:space="preserve">I would like to thank D. Ortiz-Barrientos, and J. Engelstaedter for their help with constructing these models and their support throughout Honours. I would also like to thank the members of the Ortiz-Barrientos Lab for their support and feedback on early revisions of this document. </w:t>
       </w:r>
       <w:r>
         <w:rPr>
@@ -34678,6 +34542,11 @@
               <w:rPr>
                 <w:lang w:val="en-US"/>
               </w:rPr>
+            </w:r>
+            <w:r>
+              <w:rPr>
+                <w:lang w:val="en-US"/>
+              </w:rPr>
               <w:fldChar w:fldCharType="separate"/>
             </w:r>
             <w:r>
@@ -35287,21 +35156,7 @@
               <w:rPr>
                 <w:lang w:val="en-US"/>
               </w:rPr>
-              <w:t xml:space="preserve">Additive effect size controls the variance of trait effect size around mean 0, so that </w:t>
-            </w:r>
-            <w:proofErr w:type="gramStart"/>
-            <w:r>
-              <w:rPr>
-                <w:lang w:val="en-US"/>
-              </w:rPr>
-              <w:t>N(</w:t>
-            </w:r>
-            <w:proofErr w:type="gramEnd"/>
-            <w:r>
-              <w:rPr>
-                <w:lang w:val="en-US"/>
-              </w:rPr>
-              <w:t xml:space="preserve">0, </w:t>
+              <w:t xml:space="preserve">Additive effect size controls the variance of trait effect size around mean 0, so that N(0, </w:t>
             </w:r>
             <w:r>
               <w:rPr>
@@ -35515,6 +35370,11 @@
               <w:rPr>
                 <w:lang w:val="en-US"/>
               </w:rPr>
+            </w:r>
+            <w:r>
+              <w:rPr>
+                <w:lang w:val="en-US"/>
+              </w:rPr>
               <w:fldChar w:fldCharType="separate"/>
             </w:r>
             <w:r>
@@ -51555,21 +51415,7 @@
         <w:rPr>
           <w:lang w:val="en-US"/>
         </w:rPr>
-        <w:t xml:space="preserve">differing degrees of </w:t>
-      </w:r>
-      <w:proofErr w:type="spellStart"/>
-      <w:r>
-        <w:rPr>
-          <w:lang w:val="en-US"/>
-        </w:rPr>
-        <w:t>adaptedness</w:t>
-      </w:r>
-      <w:proofErr w:type="spellEnd"/>
-      <w:r>
-        <w:rPr>
-          <w:lang w:val="en-US"/>
-        </w:rPr>
-        <w:t xml:space="preserve"> hovering around a phenotypic optimum. </w:t>
+        <w:t xml:space="preserve">differing degrees of adaptedness hovering around a phenotypic optimum. </w:t>
       </w:r>
       <w:r>
         <w:rPr>
@@ -51797,21 +51643,7 @@
         <w:rPr>
           <w:lang w:val="en-US"/>
         </w:rPr>
-        <w:t xml:space="preserve">Alleles models, with implicit expectations for </w:t>
-      </w:r>
-      <w:proofErr w:type="spellStart"/>
-      <w:r>
-        <w:rPr>
-          <w:lang w:val="en-US"/>
-        </w:rPr>
-        <w:t>adaptedness</w:t>
-      </w:r>
-      <w:proofErr w:type="spellEnd"/>
-      <w:r>
-        <w:rPr>
-          <w:lang w:val="en-US"/>
-        </w:rPr>
-        <w:t xml:space="preserve"> versus adaptability.</w:t>
+        <w:t>Alleles models, with implicit expectations for adaptedness versus adaptability.</w:t>
       </w:r>
       <w:r>
         <w:rPr>
@@ -52427,55 +52259,7 @@
           <w:rFonts w:eastAsiaTheme="minorEastAsia"/>
           <w:lang w:val="en-US"/>
         </w:rPr>
-        <w:t xml:space="preserve">phenotypic optimum over time. </w:t>
-      </w:r>
-      <w:proofErr w:type="spellStart"/>
-      <w:r>
-        <w:rPr>
-          <w:rFonts w:eastAsiaTheme="minorEastAsia"/>
-          <w:lang w:val="en-US"/>
-        </w:rPr>
-        <w:t>Xs</w:t>
-      </w:r>
-      <w:proofErr w:type="spellEnd"/>
-      <w:r>
-        <w:rPr>
-          <w:rFonts w:eastAsiaTheme="minorEastAsia"/>
-          <w:lang w:val="en-US"/>
-        </w:rPr>
-        <w:t xml:space="preserve"> indicate population positions in phenotype space, with the size of the X corresponding to the magnitude of mutational variance in the population. Blue </w:t>
-      </w:r>
-      <w:proofErr w:type="spellStart"/>
-      <w:r>
-        <w:rPr>
-          <w:rFonts w:eastAsiaTheme="minorEastAsia"/>
-          <w:lang w:val="en-US"/>
-        </w:rPr>
-        <w:t>Xs</w:t>
-      </w:r>
-      <w:proofErr w:type="spellEnd"/>
-      <w:r>
-        <w:rPr>
-          <w:rFonts w:eastAsiaTheme="minorEastAsia"/>
-          <w:lang w:val="en-US"/>
-        </w:rPr>
-        <w:t xml:space="preserve"> represent populations under House-of-Cards models of allelic effects, where mutation rates are low relative to selection strength. Red </w:t>
-      </w:r>
-      <w:proofErr w:type="spellStart"/>
-      <w:r>
-        <w:rPr>
-          <w:rFonts w:eastAsiaTheme="minorEastAsia"/>
-          <w:lang w:val="en-US"/>
-        </w:rPr>
-        <w:t>Xs</w:t>
-      </w:r>
-      <w:proofErr w:type="spellEnd"/>
-      <w:r>
-        <w:rPr>
-          <w:rFonts w:eastAsiaTheme="minorEastAsia"/>
-          <w:lang w:val="en-US"/>
-        </w:rPr>
-        <w:t xml:space="preserve"> represent populations under Gaussian models, where mutation rates are high relative to selection. </w:t>
+        <w:t xml:space="preserve">phenotypic optimum over time. Xs indicate population positions in phenotype space, with the size of the X corresponding to the magnitude of mutational variance in the population. Blue Xs represent populations under House-of-Cards models of allelic effects, where mutation rates are low relative to selection strength. Red Xs represent populations under Gaussian models, where mutation rates are high relative to selection. </w:t>
       </w:r>
     </w:p>
     <w:p>
@@ -52596,23 +52380,7 @@
           <w:rFonts w:eastAsiaTheme="minorEastAsia"/>
           <w:lang w:val="en-US"/>
         </w:rPr>
-        <w:t xml:space="preserve">Solid lines represent mean trajectories of 20 replicates, with ribbons representing standard errors. Dotted lines represent expected </w:t>
-      </w:r>
-      <w:proofErr w:type="spellStart"/>
-      <w:r>
-        <w:rPr>
-          <w:rFonts w:eastAsiaTheme="minorEastAsia"/>
-          <w:lang w:val="en-US"/>
-        </w:rPr>
-        <w:t>heterozygosities</w:t>
-      </w:r>
-      <w:proofErr w:type="spellEnd"/>
-      <w:r>
-        <w:rPr>
-          <w:rFonts w:eastAsiaTheme="minorEastAsia"/>
-          <w:lang w:val="en-US"/>
-        </w:rPr>
-        <w:t xml:space="preserve"> ± 5%, given by </w:t>
+        <w:t xml:space="preserve">Solid lines represent mean trajectories of 20 replicates, with ribbons representing standard errors. Dotted lines represent expected heterozygosities ± 5%, given by </w:t>
       </w:r>
       <m:oMath>
         <m:r>
@@ -54556,7 +54324,7 @@
           <w:rPr>
             <w:noProof/>
           </w:rPr>
-          <w:t>24</w:t>
+          <w:t>19</w:t>
         </w:r>
         <w:r>
           <w:rPr>
@@ -55341,6 +55109,7 @@
   <w:style w:type="character" w:default="1" w:styleId="DefaultParagraphFont">
     <w:name w:val="Default Paragraph Font"/>
     <w:uiPriority w:val="1"/>
+    <w:semiHidden/>
     <w:unhideWhenUsed/>
   </w:style>
   <w:style w:type="table" w:default="1" w:styleId="TableNormal">
@@ -56226,7 +55995,7 @@
 </file>
 
 <file path=customXml/itemProps1.xml><?xml version="1.0" encoding="utf-8"?>
-<ds:datastoreItem xmlns:ds="http://schemas.openxmlformats.org/officeDocument/2006/customXml" ds:itemID="{B48309F1-C57B-42ED-9194-1C773F2F3FDE}">
+<ds:datastoreItem xmlns:ds="http://schemas.openxmlformats.org/officeDocument/2006/customXml" ds:itemID="{ACB80652-4674-4FAE-983A-3E6640479EF6}">
   <ds:schemaRefs>
     <ds:schemaRef ds:uri="http://schemas.openxmlformats.org/officeDocument/2006/bibliography"/>
   </ds:schemaRefs>

</xml_diff>